<commit_message>
Added a simple test and added credentials for the centralized azure db
</commit_message>
<xml_diff>
--- a/2. Documentation/1. RequirementsSpecification/RequirementsSpecificationDocument.docx
+++ b/2. Documentation/1. RequirementsSpecification/RequirementsSpecificationDocument.docx
@@ -1,6 +1,6 @@
 
 <file path=word/document.xml><?xml version="1.0" encoding="utf-8"?>
-<w:document xmlns:wpc="http://schemas.microsoft.com/office/word/2010/wordprocessingCanvas" xmlns:mc="http://schemas.openxmlformats.org/markup-compatibility/2006" xmlns:o="urn:schemas-microsoft-com:office:office" xmlns:r="http://schemas.openxmlformats.org/officeDocument/2006/relationships" xmlns:m="http://schemas.openxmlformats.org/officeDocument/2006/math" xmlns:v="urn:schemas-microsoft-com:vml" xmlns:wp14="http://schemas.microsoft.com/office/word/2010/wordprocessingDrawing" xmlns:wp="http://schemas.openxmlformats.org/drawingml/2006/wordprocessingDrawing" xmlns:w10="urn:schemas-microsoft-com:office:word" xmlns:w="http://schemas.openxmlformats.org/wordprocessingml/2006/main" xmlns:w14="http://schemas.microsoft.com/office/word/2010/wordml" xmlns:w15="http://schemas.microsoft.com/office/word/2012/wordml" xmlns:wpg="http://schemas.microsoft.com/office/word/2010/wordprocessingGroup" xmlns:wpi="http://schemas.microsoft.com/office/word/2010/wordprocessingInk" xmlns:wne="http://schemas.microsoft.com/office/word/2006/wordml" xmlns:wps="http://schemas.microsoft.com/office/word/2010/wordprocessingShape" mc:Ignorable="w14 w15 wp14">
+<w:document xmlns:wpc="http://schemas.microsoft.com/office/word/2010/wordprocessingCanvas" xmlns:cx="http://schemas.microsoft.com/office/drawing/2014/chartex" xmlns:cx1="http://schemas.microsoft.com/office/drawing/2015/9/8/chartex" xmlns:cx2="http://schemas.microsoft.com/office/drawing/2015/10/21/chartex" xmlns:cx3="http://schemas.microsoft.com/office/drawing/2016/5/9/chartex" xmlns:cx4="http://schemas.microsoft.com/office/drawing/2016/5/10/chartex" xmlns:cx5="http://schemas.microsoft.com/office/drawing/2016/5/11/chartex" xmlns:cx6="http://schemas.microsoft.com/office/drawing/2016/5/12/chartex" xmlns:cx7="http://schemas.microsoft.com/office/drawing/2016/5/13/chartex" xmlns:cx8="http://schemas.microsoft.com/office/drawing/2016/5/14/chartex" xmlns:mc="http://schemas.openxmlformats.org/markup-compatibility/2006" xmlns:aink="http://schemas.microsoft.com/office/drawing/2016/ink" xmlns:am3d="http://schemas.microsoft.com/office/drawing/2017/model3d" xmlns:o="urn:schemas-microsoft-com:office:office" xmlns:r="http://schemas.openxmlformats.org/officeDocument/2006/relationships" xmlns:m="http://schemas.openxmlformats.org/officeDocument/2006/math" xmlns:v="urn:schemas-microsoft-com:vml" xmlns:wp14="http://schemas.microsoft.com/office/word/2010/wordprocessingDrawing" xmlns:wp="http://schemas.openxmlformats.org/drawingml/2006/wordprocessingDrawing" xmlns:w10="urn:schemas-microsoft-com:office:word" xmlns:w="http://schemas.openxmlformats.org/wordprocessingml/2006/main" xmlns:w14="http://schemas.microsoft.com/office/word/2010/wordml" xmlns:w15="http://schemas.microsoft.com/office/word/2012/wordml" xmlns:w16cex="http://schemas.microsoft.com/office/word/2018/wordml/cex" xmlns:w16cid="http://schemas.microsoft.com/office/word/2016/wordml/cid" xmlns:w16="http://schemas.microsoft.com/office/word/2018/wordml" xmlns:w16sdtdh="http://schemas.microsoft.com/office/word/2020/wordml/sdtdatahash" xmlns:w16se="http://schemas.microsoft.com/office/word/2015/wordml/symex" xmlns:wpg="http://schemas.microsoft.com/office/word/2010/wordprocessingGroup" xmlns:wpi="http://schemas.microsoft.com/office/word/2010/wordprocessingInk" xmlns:wne="http://schemas.microsoft.com/office/word/2006/wordml" xmlns:wps="http://schemas.microsoft.com/office/word/2010/wordprocessingShape" mc:Ignorable="w14 w15 w16se w16cid w16 w16cex w16sdtdh wp14">
   <w:body>
     <w:p>
       <w:pPr>
@@ -87,7 +87,25 @@
           <w:color w:val="000000"/>
           <w:lang w:val="en"/>
         </w:rPr>
-        <w:t xml:space="preserve">The process of managing informaton required for </w:t>
+        <w:t xml:space="preserve">The process of managing </w:t>
+      </w:r>
+      <w:proofErr w:type="spellStart"/>
+      <w:r>
+        <w:rPr>
+          <w:rFonts w:ascii="AAAAAG+Calibri" w:hAnsi="AAAAAG+Calibri" w:cs="AAAAAG+Calibri"/>
+          <w:color w:val="000000"/>
+          <w:lang w:val="en"/>
+        </w:rPr>
+        <w:t>informaton</w:t>
+      </w:r>
+      <w:proofErr w:type="spellEnd"/>
+      <w:r>
+        <w:rPr>
+          <w:rFonts w:ascii="AAAAAG+Calibri" w:hAnsi="AAAAAG+Calibri" w:cs="AAAAAG+Calibri"/>
+          <w:color w:val="000000"/>
+          <w:lang w:val="en"/>
+        </w:rPr>
+        <w:t xml:space="preserve"> required for </w:t>
       </w:r>
       <w:r>
         <w:rPr>
@@ -135,7 +153,25 @@
           <w:color w:val="000000"/>
           <w:lang w:val="en"/>
         </w:rPr>
-        <w:t xml:space="preserve">. In order to produce and manage this information, using a dedicated </w:t>
+        <w:t xml:space="preserve">. </w:t>
+      </w:r>
+      <w:proofErr w:type="gramStart"/>
+      <w:r>
+        <w:rPr>
+          <w:rFonts w:ascii="AAAAAG+Calibri" w:hAnsi="AAAAAG+Calibri" w:cs="AAAAAG+Calibri"/>
+          <w:color w:val="000000"/>
+          <w:lang w:val="en"/>
+        </w:rPr>
+        <w:t>In order to</w:t>
+      </w:r>
+      <w:proofErr w:type="gramEnd"/>
+      <w:r>
+        <w:rPr>
+          <w:rFonts w:ascii="AAAAAG+Calibri" w:hAnsi="AAAAAG+Calibri" w:cs="AAAAAG+Calibri"/>
+          <w:color w:val="000000"/>
+          <w:lang w:val="en"/>
+        </w:rPr>
+        <w:t xml:space="preserve"> produce and manage this information, using a dedicated </w:t>
       </w:r>
       <w:r>
         <w:rPr>
@@ -216,7 +252,27 @@
           <w:color w:val="000000"/>
           <w:lang w:val="en"/>
         </w:rPr>
-        <w:t xml:space="preserve">There isn't any already existing system on which the proposed system is build. The system is build from scratch </w:t>
+        <w:t xml:space="preserve">There isn't any already existing system on which the proposed system is build. The system is </w:t>
+      </w:r>
+      <w:proofErr w:type="spellStart"/>
+      <w:proofErr w:type="gramStart"/>
+      <w:r>
+        <w:rPr>
+          <w:rFonts w:ascii="AAAAAG+Calibri" w:hAnsi="AAAAAG+Calibri" w:cs="AAAAAG+Calibri"/>
+          <w:color w:val="000000"/>
+          <w:lang w:val="en"/>
+        </w:rPr>
+        <w:t>build</w:t>
+      </w:r>
+      <w:proofErr w:type="spellEnd"/>
+      <w:proofErr w:type="gramEnd"/>
+      <w:r>
+        <w:rPr>
+          <w:rFonts w:ascii="AAAAAG+Calibri" w:hAnsi="AAAAAG+Calibri" w:cs="AAAAAG+Calibri"/>
+          <w:color w:val="000000"/>
+          <w:lang w:val="en"/>
+        </w:rPr>
+        <w:t xml:space="preserve"> from scratch </w:t>
       </w:r>
     </w:p>
     <w:p>
@@ -419,6 +475,14 @@
         </w:rPr>
         <w:t>Users (chair, author, reviewer) sign in using their unique username or email, and their password.</w:t>
       </w:r>
+      <w:r>
+        <w:rPr>
+          <w:rFonts w:ascii="AAAAAG+Calibri" w:hAnsi="AAAAAG+Calibri" w:cs="AAAAAG+Calibri"/>
+          <w:color w:val="000000"/>
+          <w:lang w:val="en"/>
+        </w:rPr>
+        <w:t xml:space="preserve"> X</w:t>
+      </w:r>
     </w:p>
     <w:p>
       <w:pPr>
@@ -447,6 +511,14 @@
         </w:rPr>
         <w:t>Users can see their personal information (first name, last name, date of birth, phone number, address).</w:t>
       </w:r>
+      <w:r>
+        <w:rPr>
+          <w:rFonts w:ascii="AAAAAG+Calibri" w:hAnsi="AAAAAG+Calibri" w:cs="AAAAAG+Calibri"/>
+          <w:color w:val="000000"/>
+          <w:lang w:val="en"/>
+        </w:rPr>
+        <w:t xml:space="preserve"> X</w:t>
+      </w:r>
     </w:p>
     <w:p>
       <w:pPr>
@@ -475,6 +547,14 @@
         </w:rPr>
         <w:t>Users can update their personal information.</w:t>
       </w:r>
+      <w:r>
+        <w:rPr>
+          <w:rFonts w:ascii="AAAAAG+Calibri" w:hAnsi="AAAAAG+Calibri" w:cs="AAAAAG+Calibri"/>
+          <w:color w:val="000000"/>
+          <w:lang w:val="en"/>
+        </w:rPr>
+        <w:t xml:space="preserve"> X</w:t>
+      </w:r>
     </w:p>
     <w:p>
       <w:pPr>
@@ -503,6 +583,14 @@
         </w:rPr>
         <w:t>Users can see the list of all conferences.</w:t>
       </w:r>
+      <w:r>
+        <w:rPr>
+          <w:rFonts w:ascii="AAAAAG+Calibri" w:hAnsi="AAAAAG+Calibri" w:cs="AAAAAG+Calibri"/>
+          <w:color w:val="000000"/>
+          <w:lang w:val="en"/>
+        </w:rPr>
+        <w:t xml:space="preserve"> X</w:t>
+      </w:r>
     </w:p>
     <w:p>
       <w:pPr>
@@ -531,6 +619,14 @@
         </w:rPr>
         <w:t>Users can see the details of any conference.</w:t>
       </w:r>
+      <w:r>
+        <w:rPr>
+          <w:rFonts w:ascii="AAAAAG+Calibri" w:hAnsi="AAAAAG+Calibri" w:cs="AAAAAG+Calibri"/>
+          <w:color w:val="000000"/>
+          <w:lang w:val="en"/>
+        </w:rPr>
+        <w:t xml:space="preserve"> X</w:t>
+      </w:r>
     </w:p>
     <w:p>
       <w:pPr>
@@ -560,6 +656,14 @@
         <w:lastRenderedPageBreak/>
         <w:t>User can see all the four deadlines of a conference.</w:t>
       </w:r>
+      <w:r>
+        <w:rPr>
+          <w:rFonts w:ascii="AAAAAG+Calibri" w:hAnsi="AAAAAG+Calibri" w:cs="AAAAAG+Calibri"/>
+          <w:color w:val="000000"/>
+          <w:lang w:val="en"/>
+        </w:rPr>
+        <w:t xml:space="preserve"> X</w:t>
+      </w:r>
     </w:p>
     <w:p>
       <w:pPr>
@@ -588,6 +692,14 @@
         </w:rPr>
         <w:t>Users can see all the topics of interest of a conference.</w:t>
       </w:r>
+      <w:r>
+        <w:rPr>
+          <w:rFonts w:ascii="AAAAAG+Calibri" w:hAnsi="AAAAAG+Calibri" w:cs="AAAAAG+Calibri"/>
+          <w:color w:val="000000"/>
+          <w:lang w:val="en"/>
+        </w:rPr>
+        <w:t xml:space="preserve"> X</w:t>
+      </w:r>
     </w:p>
     <w:p>
       <w:pPr>
@@ -654,6 +766,14 @@
         </w:rPr>
         <w:t>A chair can update the conference details of any conference they preside over.</w:t>
       </w:r>
+      <w:r>
+        <w:rPr>
+          <w:rFonts w:ascii="AAAAAG+Calibri" w:hAnsi="AAAAAG+Calibri" w:cs="AAAAAG+Calibri"/>
+          <w:color w:val="000000"/>
+          <w:lang w:val="en"/>
+        </w:rPr>
+        <w:t xml:space="preserve"> X</w:t>
+      </w:r>
     </w:p>
     <w:p>
       <w:pPr>
@@ -682,6 +802,14 @@
         </w:rPr>
         <w:t>A chair can update the topics of interest of any conference they preside over.</w:t>
       </w:r>
+      <w:r>
+        <w:rPr>
+          <w:rFonts w:ascii="AAAAAG+Calibri" w:hAnsi="AAAAAG+Calibri" w:cs="AAAAAG+Calibri"/>
+          <w:color w:val="000000"/>
+          <w:lang w:val="en"/>
+        </w:rPr>
+        <w:t xml:space="preserve"> X</w:t>
+      </w:r>
     </w:p>
     <w:p>
       <w:pPr>
@@ -1168,8 +1296,6 @@
         </w:rPr>
         <w:t xml:space="preserve">keywords, </w:t>
       </w:r>
-      <w:bookmarkStart w:id="0" w:name="_GoBack"/>
-      <w:bookmarkEnd w:id="0"/>
       <w:r>
         <w:rPr>
           <w:rFonts w:ascii="AAAAAG+Calibri" w:hAnsi="AAAAAG+Calibri" w:cs="AAAAAG+Calibri"/>
@@ -1239,7 +1365,6 @@
           <w:color w:val="000000"/>
           <w:lang w:val="en"/>
         </w:rPr>
-        <w:lastRenderedPageBreak/>
         <w:t>d. Reviewer functionalities:</w:t>
       </w:r>
     </w:p>
@@ -1850,6 +1975,7 @@
           <w:color w:val="000000"/>
           <w:lang w:val="en"/>
         </w:rPr>
+        <w:lastRenderedPageBreak/>
         <w:t>Performance:</w:t>
       </w:r>
     </w:p>
@@ -1896,501 +2022,539 @@
           <w:color w:val="000000"/>
           <w:lang w:val="en"/>
         </w:rPr>
+        <w:t>The system should be able to generate the documents mentioned in the functional requirements in less than 20 seconds.</w:t>
+      </w:r>
+    </w:p>
+    <w:p>
+      <w:pPr>
+        <w:widowControl w:val="0"/>
+        <w:autoSpaceDE w:val="0"/>
+        <w:autoSpaceDN w:val="0"/>
+        <w:adjustRightInd w:val="0"/>
+        <w:spacing w:after="200" w:line="276" w:lineRule="auto"/>
+        <w:jc w:val="both"/>
+        <w:rPr>
+          <w:rFonts w:ascii="AAAAAG+Calibri" w:hAnsi="AAAAAG+Calibri" w:cs="AAAAAG+Calibri"/>
+          <w:b/>
+          <w:bCs/>
+          <w:color w:val="000000"/>
+          <w:lang w:val="en"/>
+        </w:rPr>
+      </w:pPr>
+    </w:p>
+    <w:p>
+      <w:pPr>
+        <w:widowControl w:val="0"/>
+        <w:autoSpaceDE w:val="0"/>
+        <w:autoSpaceDN w:val="0"/>
+        <w:adjustRightInd w:val="0"/>
+        <w:spacing w:after="200" w:line="276" w:lineRule="auto"/>
+        <w:jc w:val="both"/>
+        <w:rPr>
+          <w:rFonts w:ascii="AAAAAG+Calibri" w:hAnsi="AAAAAG+Calibri" w:cs="AAAAAG+Calibri"/>
+          <w:color w:val="000000"/>
+          <w:lang w:val="en"/>
+        </w:rPr>
+      </w:pPr>
+      <w:r>
+        <w:rPr>
+          <w:rFonts w:ascii="AAAAAG+Calibri" w:hAnsi="AAAAAG+Calibri" w:cs="AAAAAG+Calibri"/>
+          <w:b/>
+          <w:bCs/>
+          <w:color w:val="000000"/>
+          <w:lang w:val="en"/>
+        </w:rPr>
+        <w:t>Supportability:</w:t>
+      </w:r>
+    </w:p>
+    <w:p>
+      <w:pPr>
+        <w:widowControl w:val="0"/>
+        <w:autoSpaceDE w:val="0"/>
+        <w:autoSpaceDN w:val="0"/>
+        <w:adjustRightInd w:val="0"/>
+        <w:spacing w:after="200" w:line="276" w:lineRule="auto"/>
+        <w:jc w:val="both"/>
+        <w:rPr>
+          <w:rFonts w:ascii="AAAAAG+Calibri" w:hAnsi="AAAAAG+Calibri" w:cs="AAAAAG+Calibri"/>
+          <w:color w:val="000000"/>
+          <w:lang w:val="en"/>
+        </w:rPr>
+      </w:pPr>
+      <w:r>
+        <w:rPr>
+          <w:rFonts w:ascii="AAAAAG+Calibri" w:hAnsi="AAAAAG+Calibri" w:cs="AAAAAG+Calibri"/>
+          <w:color w:val="000000"/>
+          <w:lang w:val="en"/>
+        </w:rPr>
+        <w:t>--</w:t>
+      </w:r>
+    </w:p>
+    <w:p>
+      <w:pPr>
+        <w:widowControl w:val="0"/>
+        <w:autoSpaceDE w:val="0"/>
+        <w:autoSpaceDN w:val="0"/>
+        <w:adjustRightInd w:val="0"/>
+        <w:spacing w:after="200" w:line="276" w:lineRule="auto"/>
+        <w:jc w:val="both"/>
+        <w:rPr>
+          <w:rFonts w:ascii="AAAAAG+Calibri" w:hAnsi="AAAAAG+Calibri" w:cs="AAAAAG+Calibri"/>
+          <w:color w:val="000000"/>
+          <w:lang w:val="en"/>
+        </w:rPr>
+      </w:pPr>
+    </w:p>
+    <w:p>
+      <w:pPr>
+        <w:widowControl w:val="0"/>
+        <w:autoSpaceDE w:val="0"/>
+        <w:autoSpaceDN w:val="0"/>
+        <w:adjustRightInd w:val="0"/>
+        <w:spacing w:after="200" w:line="276" w:lineRule="auto"/>
+        <w:jc w:val="both"/>
+        <w:rPr>
+          <w:rFonts w:ascii="AAAAAG+Calibri" w:hAnsi="AAAAAG+Calibri" w:cs="AAAAAG+Calibri"/>
+          <w:b/>
+          <w:bCs/>
+          <w:color w:val="000000"/>
+          <w:lang w:val="en"/>
+        </w:rPr>
+      </w:pPr>
+      <w:r>
+        <w:rPr>
+          <w:rFonts w:ascii="AAAAAG+Calibri" w:hAnsi="AAAAAG+Calibri" w:cs="AAAAAG+Calibri"/>
+          <w:b/>
+          <w:bCs/>
+          <w:color w:val="000000"/>
+          <w:lang w:val="en"/>
+        </w:rPr>
+        <w:t>3.4 Pseudo-requirements:</w:t>
+      </w:r>
+    </w:p>
+    <w:p>
+      <w:pPr>
+        <w:widowControl w:val="0"/>
+        <w:autoSpaceDE w:val="0"/>
+        <w:autoSpaceDN w:val="0"/>
+        <w:adjustRightInd w:val="0"/>
+        <w:spacing w:after="200" w:line="276" w:lineRule="auto"/>
+        <w:jc w:val="both"/>
+        <w:rPr>
+          <w:rFonts w:ascii="AAAAAG+Calibri" w:hAnsi="AAAAAG+Calibri" w:cs="AAAAAG+Calibri"/>
+          <w:color w:val="000000"/>
+          <w:lang w:val="en"/>
+        </w:rPr>
+      </w:pPr>
+      <w:r>
+        <w:rPr>
+          <w:rFonts w:ascii="AAAAAG+Calibri" w:hAnsi="AAAAAG+Calibri" w:cs="AAAAAG+Calibri"/>
+          <w:b/>
+          <w:bCs/>
+          <w:color w:val="000000"/>
+          <w:lang w:val="en"/>
+        </w:rPr>
+        <w:t>Implementation:</w:t>
+      </w:r>
+    </w:p>
+    <w:p>
+      <w:pPr>
+        <w:widowControl w:val="0"/>
+        <w:autoSpaceDE w:val="0"/>
+        <w:autoSpaceDN w:val="0"/>
+        <w:adjustRightInd w:val="0"/>
+        <w:spacing w:after="200" w:line="276" w:lineRule="auto"/>
+        <w:jc w:val="both"/>
+        <w:rPr>
+          <w:rFonts w:ascii="AAAAAG+Calibri" w:hAnsi="AAAAAG+Calibri" w:cs="AAAAAG+Calibri"/>
+          <w:color w:val="000000"/>
+          <w:lang w:val="en"/>
+        </w:rPr>
+      </w:pPr>
+      <w:r>
+        <w:rPr>
+          <w:rFonts w:ascii="AAAAAG+Calibri" w:hAnsi="AAAAAG+Calibri" w:cs="AAAAAG+Calibri"/>
+          <w:color w:val="000000"/>
+          <w:lang w:val="en"/>
+        </w:rPr>
+        <w:t xml:space="preserve">Use Case Diagrams, Class Diagrams, Activity Diagrams are all constructed using </w:t>
+      </w:r>
+      <w:proofErr w:type="spellStart"/>
+      <w:r>
+        <w:rPr>
+          <w:rFonts w:ascii="AAAAAG+Calibri" w:hAnsi="AAAAAG+Calibri" w:cs="AAAAAG+Calibri"/>
+          <w:color w:val="000000"/>
+          <w:lang w:val="en"/>
+        </w:rPr>
+        <w:t>starUML</w:t>
+      </w:r>
+      <w:proofErr w:type="spellEnd"/>
+      <w:r>
+        <w:rPr>
+          <w:rFonts w:ascii="AAAAAG+Calibri" w:hAnsi="AAAAAG+Calibri" w:cs="AAAAAG+Calibri"/>
+          <w:color w:val="000000"/>
+          <w:lang w:val="en"/>
+        </w:rPr>
+        <w:t>.</w:t>
+      </w:r>
+    </w:p>
+    <w:p>
+      <w:pPr>
+        <w:widowControl w:val="0"/>
+        <w:autoSpaceDE w:val="0"/>
+        <w:autoSpaceDN w:val="0"/>
+        <w:adjustRightInd w:val="0"/>
+        <w:spacing w:after="200" w:line="276" w:lineRule="auto"/>
+        <w:jc w:val="both"/>
+        <w:rPr>
+          <w:rFonts w:ascii="AAAAAG+Calibri" w:hAnsi="AAAAAG+Calibri" w:cs="AAAAAG+Calibri"/>
+          <w:color w:val="000000"/>
+          <w:lang w:val="en"/>
+        </w:rPr>
+      </w:pPr>
+      <w:r>
+        <w:rPr>
+          <w:rFonts w:ascii="AAAAAG+Calibri" w:hAnsi="AAAAAG+Calibri" w:cs="AAAAAG+Calibri"/>
+          <w:color w:val="000000"/>
+          <w:lang w:val="en"/>
+        </w:rPr>
+        <w:t>The business logic is implemented in Java.</w:t>
+      </w:r>
+    </w:p>
+    <w:p>
+      <w:pPr>
+        <w:widowControl w:val="0"/>
+        <w:autoSpaceDE w:val="0"/>
+        <w:autoSpaceDN w:val="0"/>
+        <w:adjustRightInd w:val="0"/>
+        <w:spacing w:after="200" w:line="276" w:lineRule="auto"/>
+        <w:jc w:val="both"/>
+        <w:rPr>
+          <w:rFonts w:ascii="AAAAAG+Calibri" w:hAnsi="AAAAAG+Calibri" w:cs="AAAAAG+Calibri"/>
+          <w:color w:val="000000"/>
+          <w:lang w:val="en"/>
+        </w:rPr>
+      </w:pPr>
+      <w:r>
+        <w:rPr>
+          <w:rFonts w:ascii="AAAAAG+Calibri" w:hAnsi="AAAAAG+Calibri" w:cs="AAAAAG+Calibri"/>
+          <w:color w:val="000000"/>
+          <w:lang w:val="en"/>
+        </w:rPr>
+        <w:t>The front-end is written in React.</w:t>
+      </w:r>
+    </w:p>
+    <w:p>
+      <w:pPr>
+        <w:widowControl w:val="0"/>
+        <w:autoSpaceDE w:val="0"/>
+        <w:autoSpaceDN w:val="0"/>
+        <w:adjustRightInd w:val="0"/>
+        <w:spacing w:after="200" w:line="276" w:lineRule="auto"/>
+        <w:jc w:val="both"/>
+        <w:rPr>
+          <w:rFonts w:ascii="AAAAAG+Calibri" w:hAnsi="AAAAAG+Calibri" w:cs="AAAAAG+Calibri"/>
+          <w:color w:val="000000"/>
+          <w:lang w:val="en"/>
+        </w:rPr>
+      </w:pPr>
+    </w:p>
+    <w:p>
+      <w:pPr>
+        <w:widowControl w:val="0"/>
+        <w:autoSpaceDE w:val="0"/>
+        <w:autoSpaceDN w:val="0"/>
+        <w:adjustRightInd w:val="0"/>
+        <w:spacing w:after="200" w:line="276" w:lineRule="auto"/>
+        <w:jc w:val="both"/>
+        <w:rPr>
+          <w:rFonts w:ascii="AAAAAG+Calibri" w:hAnsi="AAAAAG+Calibri" w:cs="AAAAAG+Calibri"/>
+          <w:color w:val="000000"/>
+          <w:lang w:val="en"/>
+        </w:rPr>
+      </w:pPr>
+      <w:r>
+        <w:rPr>
+          <w:rFonts w:ascii="AAAAAG+Calibri" w:hAnsi="AAAAAG+Calibri" w:cs="AAAAAG+Calibri"/>
+          <w:b/>
+          <w:bCs/>
+          <w:color w:val="000000"/>
+          <w:lang w:val="en"/>
+        </w:rPr>
+        <w:t>Interface:</w:t>
+      </w:r>
+    </w:p>
+    <w:p>
+      <w:pPr>
+        <w:widowControl w:val="0"/>
+        <w:autoSpaceDE w:val="0"/>
+        <w:autoSpaceDN w:val="0"/>
+        <w:adjustRightInd w:val="0"/>
+        <w:spacing w:after="200" w:line="276" w:lineRule="auto"/>
+        <w:jc w:val="both"/>
+        <w:rPr>
+          <w:rFonts w:ascii="AAAAAG+Calibri" w:hAnsi="AAAAAG+Calibri" w:cs="AAAAAG+Calibri"/>
+          <w:color w:val="000000"/>
+          <w:lang w:val="en"/>
+        </w:rPr>
+      </w:pPr>
+      <w:r>
+        <w:rPr>
+          <w:rFonts w:ascii="AAAAAG+Calibri" w:hAnsi="AAAAAG+Calibri" w:cs="AAAAAG+Calibri"/>
+          <w:color w:val="000000"/>
+          <w:lang w:val="en"/>
+        </w:rPr>
+        <w:t>--</w:t>
+      </w:r>
+    </w:p>
+    <w:p>
+      <w:pPr>
+        <w:widowControl w:val="0"/>
+        <w:autoSpaceDE w:val="0"/>
+        <w:autoSpaceDN w:val="0"/>
+        <w:adjustRightInd w:val="0"/>
+        <w:spacing w:after="200" w:line="276" w:lineRule="auto"/>
+        <w:jc w:val="both"/>
+        <w:rPr>
+          <w:rFonts w:ascii="AAAAAG+Calibri" w:hAnsi="AAAAAG+Calibri" w:cs="AAAAAG+Calibri"/>
+          <w:color w:val="000000"/>
+          <w:lang w:val="en"/>
+        </w:rPr>
+      </w:pPr>
+      <w:r>
+        <w:rPr>
+          <w:rFonts w:ascii="AAAAAG+Calibri" w:hAnsi="AAAAAG+Calibri" w:cs="AAAAAG+Calibri"/>
+          <w:b/>
+          <w:bCs/>
+          <w:color w:val="000000"/>
+          <w:lang w:val="en"/>
+        </w:rPr>
+        <w:t xml:space="preserve">Operations: </w:t>
+      </w:r>
+    </w:p>
+    <w:p>
+      <w:pPr>
+        <w:widowControl w:val="0"/>
+        <w:autoSpaceDE w:val="0"/>
+        <w:autoSpaceDN w:val="0"/>
+        <w:adjustRightInd w:val="0"/>
+        <w:spacing w:after="200" w:line="276" w:lineRule="auto"/>
+        <w:jc w:val="both"/>
+        <w:rPr>
+          <w:rFonts w:ascii="AAAAAG+Calibri" w:hAnsi="AAAAAG+Calibri" w:cs="AAAAAG+Calibri"/>
+          <w:color w:val="000000"/>
+          <w:lang w:val="en"/>
+        </w:rPr>
+      </w:pPr>
+      <w:r>
+        <w:rPr>
+          <w:rFonts w:ascii="AAAAAG+Calibri" w:hAnsi="AAAAAG+Calibri" w:cs="AAAAAG+Calibri"/>
+          <w:color w:val="000000"/>
+          <w:lang w:val="en"/>
+        </w:rPr>
+        <w:t>As a version control technology, Git is used.</w:t>
+      </w:r>
+    </w:p>
+    <w:p>
+      <w:pPr>
+        <w:widowControl w:val="0"/>
+        <w:autoSpaceDE w:val="0"/>
+        <w:autoSpaceDN w:val="0"/>
+        <w:adjustRightInd w:val="0"/>
+        <w:spacing w:after="200" w:line="276" w:lineRule="auto"/>
+        <w:jc w:val="both"/>
+        <w:rPr>
+          <w:rFonts w:ascii="AAAAAG+Calibri" w:hAnsi="AAAAAG+Calibri" w:cs="AAAAAG+Calibri"/>
+          <w:color w:val="000000"/>
+          <w:lang w:val="en"/>
+        </w:rPr>
+      </w:pPr>
+      <w:proofErr w:type="spellStart"/>
+      <w:r>
+        <w:rPr>
+          <w:rFonts w:ascii="AAAAAG+Calibri" w:hAnsi="AAAAAG+Calibri" w:cs="AAAAAG+Calibri"/>
+          <w:color w:val="000000"/>
+          <w:lang w:val="en"/>
+        </w:rPr>
+        <w:t>Github</w:t>
+      </w:r>
+      <w:proofErr w:type="spellEnd"/>
+      <w:r>
+        <w:rPr>
+          <w:rFonts w:ascii="AAAAAG+Calibri" w:hAnsi="AAAAAG+Calibri" w:cs="AAAAAG+Calibri"/>
+          <w:color w:val="000000"/>
+          <w:lang w:val="en"/>
+        </w:rPr>
+        <w:t xml:space="preserve"> is used a host for the remote repository for the versions of the project and for the system specifications.</w:t>
+      </w:r>
+    </w:p>
+    <w:p>
+      <w:pPr>
+        <w:widowControl w:val="0"/>
+        <w:autoSpaceDE w:val="0"/>
+        <w:autoSpaceDN w:val="0"/>
+        <w:adjustRightInd w:val="0"/>
+        <w:spacing w:after="200" w:line="276" w:lineRule="auto"/>
+        <w:jc w:val="both"/>
+        <w:rPr>
+          <w:rFonts w:ascii="AAAAAG+Calibri" w:hAnsi="AAAAAG+Calibri" w:cs="AAAAAG+Calibri"/>
+          <w:color w:val="000000"/>
+          <w:lang w:val="en"/>
+        </w:rPr>
+      </w:pPr>
+      <w:proofErr w:type="spellStart"/>
+      <w:r>
+        <w:rPr>
+          <w:rFonts w:ascii="AAAAAG+Calibri" w:hAnsi="AAAAAG+Calibri" w:cs="AAAAAG+Calibri"/>
+          <w:color w:val="000000"/>
+          <w:lang w:val="en"/>
+        </w:rPr>
+        <w:t>Github</w:t>
+      </w:r>
+      <w:proofErr w:type="spellEnd"/>
+      <w:r>
+        <w:rPr>
+          <w:rFonts w:ascii="AAAAAG+Calibri" w:hAnsi="AAAAAG+Calibri" w:cs="AAAAAG+Calibri"/>
+          <w:color w:val="000000"/>
+          <w:lang w:val="en"/>
+        </w:rPr>
+        <w:t xml:space="preserve"> Issues is used for managing and planning system development.</w:t>
+      </w:r>
+    </w:p>
+    <w:p>
+      <w:pPr>
+        <w:widowControl w:val="0"/>
+        <w:autoSpaceDE w:val="0"/>
+        <w:autoSpaceDN w:val="0"/>
+        <w:adjustRightInd w:val="0"/>
+        <w:spacing w:after="200" w:line="276" w:lineRule="auto"/>
+        <w:jc w:val="both"/>
+        <w:rPr>
+          <w:rFonts w:ascii="AAAAAG+Calibri" w:hAnsi="AAAAAG+Calibri" w:cs="AAAAAG+Calibri"/>
+          <w:color w:val="000000"/>
+          <w:lang w:val="en"/>
+        </w:rPr>
+      </w:pPr>
+    </w:p>
+    <w:p>
+      <w:pPr>
+        <w:widowControl w:val="0"/>
+        <w:autoSpaceDE w:val="0"/>
+        <w:autoSpaceDN w:val="0"/>
+        <w:adjustRightInd w:val="0"/>
+        <w:spacing w:after="200" w:line="276" w:lineRule="auto"/>
+        <w:jc w:val="both"/>
+        <w:rPr>
+          <w:rFonts w:ascii="AAAAAG+Calibri" w:hAnsi="AAAAAG+Calibri" w:cs="AAAAAG+Calibri"/>
+          <w:color w:val="000000"/>
+          <w:lang w:val="en"/>
+        </w:rPr>
+      </w:pPr>
+      <w:r>
+        <w:rPr>
+          <w:rFonts w:ascii="AAAAAG+Calibri" w:hAnsi="AAAAAG+Calibri" w:cs="AAAAAG+Calibri"/>
+          <w:b/>
+          <w:bCs/>
+          <w:color w:val="000000"/>
+          <w:lang w:val="en"/>
+        </w:rPr>
+        <w:t>Packaging:</w:t>
+      </w:r>
+    </w:p>
+    <w:p>
+      <w:pPr>
+        <w:widowControl w:val="0"/>
+        <w:autoSpaceDE w:val="0"/>
+        <w:autoSpaceDN w:val="0"/>
+        <w:adjustRightInd w:val="0"/>
+        <w:spacing w:after="200" w:line="276" w:lineRule="auto"/>
+        <w:jc w:val="both"/>
+        <w:rPr>
+          <w:rFonts w:ascii="AAAAAG+Calibri" w:hAnsi="AAAAAG+Calibri" w:cs="AAAAAG+Calibri"/>
+          <w:color w:val="000000"/>
+          <w:lang w:val="en"/>
+        </w:rPr>
+      </w:pPr>
+      <w:r>
+        <w:rPr>
+          <w:rFonts w:ascii="AAAAAG+Calibri" w:hAnsi="AAAAAG+Calibri" w:cs="AAAAAG+Calibri"/>
+          <w:color w:val="000000"/>
+          <w:lang w:val="en"/>
+        </w:rPr>
+        <w:t xml:space="preserve">--The deployment </w:t>
+      </w:r>
+      <w:r>
+        <w:rPr>
+          <w:rFonts w:ascii="AAAAAG+Calibri" w:hAnsi="AAAAAG+Calibri" w:cs="AAAAAG+Calibri"/>
+          <w:color w:val="000000"/>
+          <w:lang w:val="en"/>
+        </w:rPr>
+        <w:t>technologies: to be filled in.</w:t>
+      </w:r>
+    </w:p>
+    <w:p>
+      <w:pPr>
+        <w:widowControl w:val="0"/>
+        <w:autoSpaceDE w:val="0"/>
+        <w:autoSpaceDN w:val="0"/>
+        <w:adjustRightInd w:val="0"/>
+        <w:spacing w:after="200" w:line="276" w:lineRule="auto"/>
+        <w:jc w:val="both"/>
+        <w:rPr>
+          <w:rFonts w:ascii="AAAAAG+Calibri" w:hAnsi="AAAAAG+Calibri" w:cs="AAAAAG+Calibri"/>
+          <w:color w:val="000000"/>
+          <w:lang w:val="en"/>
+        </w:rPr>
+      </w:pPr>
+    </w:p>
+    <w:p>
+      <w:pPr>
+        <w:widowControl w:val="0"/>
+        <w:autoSpaceDE w:val="0"/>
+        <w:autoSpaceDN w:val="0"/>
+        <w:adjustRightInd w:val="0"/>
+        <w:spacing w:after="200" w:line="276" w:lineRule="auto"/>
+        <w:jc w:val="both"/>
+        <w:rPr>
+          <w:rFonts w:ascii="AAAAAG+Calibri" w:hAnsi="AAAAAG+Calibri" w:cs="AAAAAG+Calibri"/>
+          <w:b/>
+          <w:bCs/>
+          <w:color w:val="000000"/>
+          <w:lang w:val="en"/>
+        </w:rPr>
+      </w:pPr>
+      <w:r>
+        <w:rPr>
+          <w:rFonts w:ascii="AAAAAG+Calibri" w:hAnsi="AAAAAG+Calibri" w:cs="AAAAAG+Calibri"/>
+          <w:b/>
+          <w:bCs/>
+          <w:color w:val="000000"/>
+          <w:lang w:val="en"/>
+        </w:rPr>
+        <w:t>Legal:</w:t>
+      </w:r>
+    </w:p>
+    <w:p>
+      <w:pPr>
+        <w:widowControl w:val="0"/>
+        <w:autoSpaceDE w:val="0"/>
+        <w:autoSpaceDN w:val="0"/>
+        <w:adjustRightInd w:val="0"/>
+        <w:spacing w:after="200" w:line="276" w:lineRule="auto"/>
+        <w:jc w:val="both"/>
+        <w:rPr>
+          <w:rFonts w:ascii="AAAAAG+Calibri" w:hAnsi="AAAAAG+Calibri" w:cs="AAAAAG+Calibri"/>
+          <w:color w:val="000000"/>
+          <w:lang w:val="en"/>
+        </w:rPr>
+      </w:pPr>
+      <w:r>
+        <w:rPr>
+          <w:rFonts w:ascii="AAAAAG+Calibri" w:hAnsi="AAAAAG+Calibri" w:cs="AAAAAG+Calibri"/>
+          <w:color w:val="000000"/>
+          <w:lang w:val="en"/>
+        </w:rPr>
         <w:lastRenderedPageBreak/>
-        <w:t>The system should be able to generate the documents mentioned in the functional requirements in less than 20 seconds.</w:t>
-      </w:r>
-    </w:p>
-    <w:p>
-      <w:pPr>
-        <w:widowControl w:val="0"/>
-        <w:autoSpaceDE w:val="0"/>
-        <w:autoSpaceDN w:val="0"/>
-        <w:adjustRightInd w:val="0"/>
-        <w:spacing w:after="200" w:line="276" w:lineRule="auto"/>
-        <w:jc w:val="both"/>
-        <w:rPr>
-          <w:rFonts w:ascii="AAAAAG+Calibri" w:hAnsi="AAAAAG+Calibri" w:cs="AAAAAG+Calibri"/>
-          <w:b/>
-          <w:bCs/>
-          <w:color w:val="000000"/>
-          <w:lang w:val="en"/>
-        </w:rPr>
-      </w:pPr>
-    </w:p>
-    <w:p>
-      <w:pPr>
-        <w:widowControl w:val="0"/>
-        <w:autoSpaceDE w:val="0"/>
-        <w:autoSpaceDN w:val="0"/>
-        <w:adjustRightInd w:val="0"/>
-        <w:spacing w:after="200" w:line="276" w:lineRule="auto"/>
-        <w:jc w:val="both"/>
-        <w:rPr>
-          <w:rFonts w:ascii="AAAAAG+Calibri" w:hAnsi="AAAAAG+Calibri" w:cs="AAAAAG+Calibri"/>
-          <w:color w:val="000000"/>
-          <w:lang w:val="en"/>
-        </w:rPr>
-      </w:pPr>
-      <w:r>
-        <w:rPr>
-          <w:rFonts w:ascii="AAAAAG+Calibri" w:hAnsi="AAAAAG+Calibri" w:cs="AAAAAG+Calibri"/>
-          <w:b/>
-          <w:bCs/>
-          <w:color w:val="000000"/>
-          <w:lang w:val="en"/>
-        </w:rPr>
-        <w:t>Supportability:</w:t>
-      </w:r>
-    </w:p>
-    <w:p>
-      <w:pPr>
-        <w:widowControl w:val="0"/>
-        <w:autoSpaceDE w:val="0"/>
-        <w:autoSpaceDN w:val="0"/>
-        <w:adjustRightInd w:val="0"/>
-        <w:spacing w:after="200" w:line="276" w:lineRule="auto"/>
-        <w:jc w:val="both"/>
-        <w:rPr>
-          <w:rFonts w:ascii="AAAAAG+Calibri" w:hAnsi="AAAAAG+Calibri" w:cs="AAAAAG+Calibri"/>
-          <w:color w:val="000000"/>
-          <w:lang w:val="en"/>
-        </w:rPr>
-      </w:pPr>
-      <w:r>
-        <w:rPr>
-          <w:rFonts w:ascii="AAAAAG+Calibri" w:hAnsi="AAAAAG+Calibri" w:cs="AAAAAG+Calibri"/>
-          <w:color w:val="000000"/>
-          <w:lang w:val="en"/>
-        </w:rPr>
-        <w:t>--</w:t>
-      </w:r>
-    </w:p>
-    <w:p>
-      <w:pPr>
-        <w:widowControl w:val="0"/>
-        <w:autoSpaceDE w:val="0"/>
-        <w:autoSpaceDN w:val="0"/>
-        <w:adjustRightInd w:val="0"/>
-        <w:spacing w:after="200" w:line="276" w:lineRule="auto"/>
-        <w:jc w:val="both"/>
-        <w:rPr>
-          <w:rFonts w:ascii="AAAAAG+Calibri" w:hAnsi="AAAAAG+Calibri" w:cs="AAAAAG+Calibri"/>
-          <w:color w:val="000000"/>
-          <w:lang w:val="en"/>
-        </w:rPr>
-      </w:pPr>
-    </w:p>
-    <w:p>
-      <w:pPr>
-        <w:widowControl w:val="0"/>
-        <w:autoSpaceDE w:val="0"/>
-        <w:autoSpaceDN w:val="0"/>
-        <w:adjustRightInd w:val="0"/>
-        <w:spacing w:after="200" w:line="276" w:lineRule="auto"/>
-        <w:jc w:val="both"/>
-        <w:rPr>
-          <w:rFonts w:ascii="AAAAAG+Calibri" w:hAnsi="AAAAAG+Calibri" w:cs="AAAAAG+Calibri"/>
-          <w:b/>
-          <w:bCs/>
-          <w:color w:val="000000"/>
-          <w:lang w:val="en"/>
-        </w:rPr>
-      </w:pPr>
-      <w:r>
-        <w:rPr>
-          <w:rFonts w:ascii="AAAAAG+Calibri" w:hAnsi="AAAAAG+Calibri" w:cs="AAAAAG+Calibri"/>
-          <w:b/>
-          <w:bCs/>
-          <w:color w:val="000000"/>
-          <w:lang w:val="en"/>
-        </w:rPr>
-        <w:t>3.4 Pseudo-requirements:</w:t>
-      </w:r>
-    </w:p>
-    <w:p>
-      <w:pPr>
-        <w:widowControl w:val="0"/>
-        <w:autoSpaceDE w:val="0"/>
-        <w:autoSpaceDN w:val="0"/>
-        <w:adjustRightInd w:val="0"/>
-        <w:spacing w:after="200" w:line="276" w:lineRule="auto"/>
-        <w:jc w:val="both"/>
-        <w:rPr>
-          <w:rFonts w:ascii="AAAAAG+Calibri" w:hAnsi="AAAAAG+Calibri" w:cs="AAAAAG+Calibri"/>
-          <w:color w:val="000000"/>
-          <w:lang w:val="en"/>
-        </w:rPr>
-      </w:pPr>
-      <w:r>
-        <w:rPr>
-          <w:rFonts w:ascii="AAAAAG+Calibri" w:hAnsi="AAAAAG+Calibri" w:cs="AAAAAG+Calibri"/>
-          <w:b/>
-          <w:bCs/>
-          <w:color w:val="000000"/>
-          <w:lang w:val="en"/>
-        </w:rPr>
-        <w:t>Implementation:</w:t>
-      </w:r>
-    </w:p>
-    <w:p>
-      <w:pPr>
-        <w:widowControl w:val="0"/>
-        <w:autoSpaceDE w:val="0"/>
-        <w:autoSpaceDN w:val="0"/>
-        <w:adjustRightInd w:val="0"/>
-        <w:spacing w:after="200" w:line="276" w:lineRule="auto"/>
-        <w:jc w:val="both"/>
-        <w:rPr>
-          <w:rFonts w:ascii="AAAAAG+Calibri" w:hAnsi="AAAAAG+Calibri" w:cs="AAAAAG+Calibri"/>
-          <w:color w:val="000000"/>
-          <w:lang w:val="en"/>
-        </w:rPr>
-      </w:pPr>
-      <w:r>
-        <w:rPr>
-          <w:rFonts w:ascii="AAAAAG+Calibri" w:hAnsi="AAAAAG+Calibri" w:cs="AAAAAG+Calibri"/>
-          <w:color w:val="000000"/>
-          <w:lang w:val="en"/>
-        </w:rPr>
-        <w:t>Use Case Diagrams, Class Diagrams, Activity Diagrams are all constructed using starUML.</w:t>
-      </w:r>
-    </w:p>
-    <w:p>
-      <w:pPr>
-        <w:widowControl w:val="0"/>
-        <w:autoSpaceDE w:val="0"/>
-        <w:autoSpaceDN w:val="0"/>
-        <w:adjustRightInd w:val="0"/>
-        <w:spacing w:after="200" w:line="276" w:lineRule="auto"/>
-        <w:jc w:val="both"/>
-        <w:rPr>
-          <w:rFonts w:ascii="AAAAAG+Calibri" w:hAnsi="AAAAAG+Calibri" w:cs="AAAAAG+Calibri"/>
-          <w:color w:val="000000"/>
-          <w:lang w:val="en"/>
-        </w:rPr>
-      </w:pPr>
-      <w:r>
-        <w:rPr>
-          <w:rFonts w:ascii="AAAAAG+Calibri" w:hAnsi="AAAAAG+Calibri" w:cs="AAAAAG+Calibri"/>
-          <w:color w:val="000000"/>
-          <w:lang w:val="en"/>
-        </w:rPr>
-        <w:t>The business logic is implemented in Java.</w:t>
-      </w:r>
-    </w:p>
-    <w:p>
-      <w:pPr>
-        <w:widowControl w:val="0"/>
-        <w:autoSpaceDE w:val="0"/>
-        <w:autoSpaceDN w:val="0"/>
-        <w:adjustRightInd w:val="0"/>
-        <w:spacing w:after="200" w:line="276" w:lineRule="auto"/>
-        <w:jc w:val="both"/>
-        <w:rPr>
-          <w:rFonts w:ascii="AAAAAG+Calibri" w:hAnsi="AAAAAG+Calibri" w:cs="AAAAAG+Calibri"/>
-          <w:color w:val="000000"/>
-          <w:lang w:val="en"/>
-        </w:rPr>
-      </w:pPr>
-      <w:r>
-        <w:rPr>
-          <w:rFonts w:ascii="AAAAAG+Calibri" w:hAnsi="AAAAAG+Calibri" w:cs="AAAAAG+Calibri"/>
-          <w:color w:val="000000"/>
-          <w:lang w:val="en"/>
-        </w:rPr>
-        <w:t>The front-end is written in React.</w:t>
-      </w:r>
-    </w:p>
-    <w:p>
-      <w:pPr>
-        <w:widowControl w:val="0"/>
-        <w:autoSpaceDE w:val="0"/>
-        <w:autoSpaceDN w:val="0"/>
-        <w:adjustRightInd w:val="0"/>
-        <w:spacing w:after="200" w:line="276" w:lineRule="auto"/>
-        <w:jc w:val="both"/>
-        <w:rPr>
-          <w:rFonts w:ascii="AAAAAG+Calibri" w:hAnsi="AAAAAG+Calibri" w:cs="AAAAAG+Calibri"/>
-          <w:color w:val="000000"/>
-          <w:lang w:val="en"/>
-        </w:rPr>
-      </w:pPr>
-    </w:p>
-    <w:p>
-      <w:pPr>
-        <w:widowControl w:val="0"/>
-        <w:autoSpaceDE w:val="0"/>
-        <w:autoSpaceDN w:val="0"/>
-        <w:adjustRightInd w:val="0"/>
-        <w:spacing w:after="200" w:line="276" w:lineRule="auto"/>
-        <w:jc w:val="both"/>
-        <w:rPr>
-          <w:rFonts w:ascii="AAAAAG+Calibri" w:hAnsi="AAAAAG+Calibri" w:cs="AAAAAG+Calibri"/>
-          <w:color w:val="000000"/>
-          <w:lang w:val="en"/>
-        </w:rPr>
-      </w:pPr>
-      <w:r>
-        <w:rPr>
-          <w:rFonts w:ascii="AAAAAG+Calibri" w:hAnsi="AAAAAG+Calibri" w:cs="AAAAAG+Calibri"/>
-          <w:b/>
-          <w:bCs/>
-          <w:color w:val="000000"/>
-          <w:lang w:val="en"/>
-        </w:rPr>
-        <w:t>Interface:</w:t>
-      </w:r>
-    </w:p>
-    <w:p>
-      <w:pPr>
-        <w:widowControl w:val="0"/>
-        <w:autoSpaceDE w:val="0"/>
-        <w:autoSpaceDN w:val="0"/>
-        <w:adjustRightInd w:val="0"/>
-        <w:spacing w:after="200" w:line="276" w:lineRule="auto"/>
-        <w:jc w:val="both"/>
-        <w:rPr>
-          <w:rFonts w:ascii="AAAAAG+Calibri" w:hAnsi="AAAAAG+Calibri" w:cs="AAAAAG+Calibri"/>
-          <w:color w:val="000000"/>
-          <w:lang w:val="en"/>
-        </w:rPr>
-      </w:pPr>
-      <w:r>
-        <w:rPr>
-          <w:rFonts w:ascii="AAAAAG+Calibri" w:hAnsi="AAAAAG+Calibri" w:cs="AAAAAG+Calibri"/>
-          <w:color w:val="000000"/>
-          <w:lang w:val="en"/>
-        </w:rPr>
-        <w:t>--</w:t>
-      </w:r>
-    </w:p>
-    <w:p>
-      <w:pPr>
-        <w:widowControl w:val="0"/>
-        <w:autoSpaceDE w:val="0"/>
-        <w:autoSpaceDN w:val="0"/>
-        <w:adjustRightInd w:val="0"/>
-        <w:spacing w:after="200" w:line="276" w:lineRule="auto"/>
-        <w:jc w:val="both"/>
-        <w:rPr>
-          <w:rFonts w:ascii="AAAAAG+Calibri" w:hAnsi="AAAAAG+Calibri" w:cs="AAAAAG+Calibri"/>
-          <w:color w:val="000000"/>
-          <w:lang w:val="en"/>
-        </w:rPr>
-      </w:pPr>
-      <w:r>
-        <w:rPr>
-          <w:rFonts w:ascii="AAAAAG+Calibri" w:hAnsi="AAAAAG+Calibri" w:cs="AAAAAG+Calibri"/>
-          <w:b/>
-          <w:bCs/>
-          <w:color w:val="000000"/>
-          <w:lang w:val="en"/>
-        </w:rPr>
-        <w:t xml:space="preserve">Operations: </w:t>
-      </w:r>
-    </w:p>
-    <w:p>
-      <w:pPr>
-        <w:widowControl w:val="0"/>
-        <w:autoSpaceDE w:val="0"/>
-        <w:autoSpaceDN w:val="0"/>
-        <w:adjustRightInd w:val="0"/>
-        <w:spacing w:after="200" w:line="276" w:lineRule="auto"/>
-        <w:jc w:val="both"/>
-        <w:rPr>
-          <w:rFonts w:ascii="AAAAAG+Calibri" w:hAnsi="AAAAAG+Calibri" w:cs="AAAAAG+Calibri"/>
-          <w:color w:val="000000"/>
-          <w:lang w:val="en"/>
-        </w:rPr>
-      </w:pPr>
-      <w:r>
-        <w:rPr>
-          <w:rFonts w:ascii="AAAAAG+Calibri" w:hAnsi="AAAAAG+Calibri" w:cs="AAAAAG+Calibri"/>
-          <w:color w:val="000000"/>
-          <w:lang w:val="en"/>
-        </w:rPr>
-        <w:t>As a version control technology, Git is used.</w:t>
-      </w:r>
-    </w:p>
-    <w:p>
-      <w:pPr>
-        <w:widowControl w:val="0"/>
-        <w:autoSpaceDE w:val="0"/>
-        <w:autoSpaceDN w:val="0"/>
-        <w:adjustRightInd w:val="0"/>
-        <w:spacing w:after="200" w:line="276" w:lineRule="auto"/>
-        <w:jc w:val="both"/>
-        <w:rPr>
-          <w:rFonts w:ascii="AAAAAG+Calibri" w:hAnsi="AAAAAG+Calibri" w:cs="AAAAAG+Calibri"/>
-          <w:color w:val="000000"/>
-          <w:lang w:val="en"/>
-        </w:rPr>
-      </w:pPr>
-      <w:r>
-        <w:rPr>
-          <w:rFonts w:ascii="AAAAAG+Calibri" w:hAnsi="AAAAAG+Calibri" w:cs="AAAAAG+Calibri"/>
-          <w:color w:val="000000"/>
-          <w:lang w:val="en"/>
-        </w:rPr>
-        <w:t>Github is used a host for the remote repository for the versions of the project and for the system specifications.</w:t>
-      </w:r>
-    </w:p>
-    <w:p>
-      <w:pPr>
-        <w:widowControl w:val="0"/>
-        <w:autoSpaceDE w:val="0"/>
-        <w:autoSpaceDN w:val="0"/>
-        <w:adjustRightInd w:val="0"/>
-        <w:spacing w:after="200" w:line="276" w:lineRule="auto"/>
-        <w:jc w:val="both"/>
-        <w:rPr>
-          <w:rFonts w:ascii="AAAAAG+Calibri" w:hAnsi="AAAAAG+Calibri" w:cs="AAAAAG+Calibri"/>
-          <w:color w:val="000000"/>
-          <w:lang w:val="en"/>
-        </w:rPr>
-      </w:pPr>
-      <w:r>
-        <w:rPr>
-          <w:rFonts w:ascii="AAAAAG+Calibri" w:hAnsi="AAAAAG+Calibri" w:cs="AAAAAG+Calibri"/>
-          <w:color w:val="000000"/>
-          <w:lang w:val="en"/>
-        </w:rPr>
-        <w:t>Github Issues is used for managing and planning system development.</w:t>
-      </w:r>
-    </w:p>
-    <w:p>
-      <w:pPr>
-        <w:widowControl w:val="0"/>
-        <w:autoSpaceDE w:val="0"/>
-        <w:autoSpaceDN w:val="0"/>
-        <w:adjustRightInd w:val="0"/>
-        <w:spacing w:after="200" w:line="276" w:lineRule="auto"/>
-        <w:jc w:val="both"/>
-        <w:rPr>
-          <w:rFonts w:ascii="AAAAAG+Calibri" w:hAnsi="AAAAAG+Calibri" w:cs="AAAAAG+Calibri"/>
-          <w:color w:val="000000"/>
-          <w:lang w:val="en"/>
-        </w:rPr>
-      </w:pPr>
-    </w:p>
-    <w:p>
-      <w:pPr>
-        <w:widowControl w:val="0"/>
-        <w:autoSpaceDE w:val="0"/>
-        <w:autoSpaceDN w:val="0"/>
-        <w:adjustRightInd w:val="0"/>
-        <w:spacing w:after="200" w:line="276" w:lineRule="auto"/>
-        <w:jc w:val="both"/>
-        <w:rPr>
-          <w:rFonts w:ascii="AAAAAG+Calibri" w:hAnsi="AAAAAG+Calibri" w:cs="AAAAAG+Calibri"/>
-          <w:color w:val="000000"/>
-          <w:lang w:val="en"/>
-        </w:rPr>
-      </w:pPr>
-      <w:r>
-        <w:rPr>
-          <w:rFonts w:ascii="AAAAAG+Calibri" w:hAnsi="AAAAAG+Calibri" w:cs="AAAAAG+Calibri"/>
-          <w:b/>
-          <w:bCs/>
-          <w:color w:val="000000"/>
-          <w:lang w:val="en"/>
-        </w:rPr>
-        <w:t>Packaging:</w:t>
-      </w:r>
-    </w:p>
-    <w:p>
-      <w:pPr>
-        <w:widowControl w:val="0"/>
-        <w:autoSpaceDE w:val="0"/>
-        <w:autoSpaceDN w:val="0"/>
-        <w:adjustRightInd w:val="0"/>
-        <w:spacing w:after="200" w:line="276" w:lineRule="auto"/>
-        <w:jc w:val="both"/>
-        <w:rPr>
-          <w:rFonts w:ascii="AAAAAG+Calibri" w:hAnsi="AAAAAG+Calibri" w:cs="AAAAAG+Calibri"/>
-          <w:color w:val="000000"/>
-          <w:lang w:val="en"/>
-        </w:rPr>
-      </w:pPr>
-      <w:r>
-        <w:rPr>
-          <w:rFonts w:ascii="AAAAAG+Calibri" w:hAnsi="AAAAAG+Calibri" w:cs="AAAAAG+Calibri"/>
-          <w:color w:val="000000"/>
-          <w:lang w:val="en"/>
-        </w:rPr>
-        <w:t xml:space="preserve">--The deployment </w:t>
-      </w:r>
-      <w:r>
-        <w:rPr>
-          <w:rFonts w:ascii="AAAAAG+Calibri" w:hAnsi="AAAAAG+Calibri" w:cs="AAAAAG+Calibri"/>
-          <w:color w:val="000000"/>
-          <w:lang w:val="en"/>
-        </w:rPr>
-        <w:t>technologies: to be filled in.</w:t>
-      </w:r>
-    </w:p>
-    <w:p>
-      <w:pPr>
-        <w:widowControl w:val="0"/>
-        <w:autoSpaceDE w:val="0"/>
-        <w:autoSpaceDN w:val="0"/>
-        <w:adjustRightInd w:val="0"/>
-        <w:spacing w:after="200" w:line="276" w:lineRule="auto"/>
-        <w:jc w:val="both"/>
-        <w:rPr>
-          <w:rFonts w:ascii="AAAAAG+Calibri" w:hAnsi="AAAAAG+Calibri" w:cs="AAAAAG+Calibri"/>
-          <w:color w:val="000000"/>
-          <w:lang w:val="en"/>
-        </w:rPr>
-      </w:pPr>
-    </w:p>
-    <w:p>
-      <w:pPr>
-        <w:widowControl w:val="0"/>
-        <w:autoSpaceDE w:val="0"/>
-        <w:autoSpaceDN w:val="0"/>
-        <w:adjustRightInd w:val="0"/>
-        <w:spacing w:after="200" w:line="276" w:lineRule="auto"/>
-        <w:jc w:val="both"/>
-        <w:rPr>
-          <w:rFonts w:ascii="AAAAAG+Calibri" w:hAnsi="AAAAAG+Calibri" w:cs="AAAAAG+Calibri"/>
-          <w:b/>
-          <w:bCs/>
-          <w:color w:val="000000"/>
-          <w:lang w:val="en"/>
-        </w:rPr>
-      </w:pPr>
-      <w:r>
-        <w:rPr>
-          <w:rFonts w:ascii="AAAAAG+Calibri" w:hAnsi="AAAAAG+Calibri" w:cs="AAAAAG+Calibri"/>
-          <w:b/>
-          <w:bCs/>
-          <w:color w:val="000000"/>
-          <w:lang w:val="en"/>
-        </w:rPr>
-        <w:t>Legal:</w:t>
-      </w:r>
-    </w:p>
-    <w:p>
-      <w:pPr>
-        <w:widowControl w:val="0"/>
-        <w:autoSpaceDE w:val="0"/>
-        <w:autoSpaceDN w:val="0"/>
-        <w:adjustRightInd w:val="0"/>
-        <w:spacing w:after="200" w:line="276" w:lineRule="auto"/>
-        <w:jc w:val="both"/>
-        <w:rPr>
-          <w:rFonts w:ascii="AAAAAG+Calibri" w:hAnsi="AAAAAG+Calibri" w:cs="AAAAAG+Calibri"/>
-          <w:color w:val="000000"/>
-          <w:lang w:val="en"/>
-        </w:rPr>
-      </w:pPr>
-      <w:r>
-        <w:rPr>
-          <w:rFonts w:ascii="AAAAAG+Calibri" w:hAnsi="AAAAAG+Calibri" w:cs="AAAAAG+Calibri"/>
-          <w:color w:val="000000"/>
-          <w:lang w:val="en"/>
-        </w:rPr>
         <w:t>The user's personal information is strictly confidential. Only the user himself can view it or modify it. User's information will not be leaked to tertiary parties.</w:t>
       </w:r>
     </w:p>
@@ -2482,8 +2646,748 @@
           <w:color w:val="000000"/>
           <w:lang w:val="en"/>
         </w:rPr>
+        <w:t xml:space="preserve">A. </w:t>
+      </w:r>
+      <w:r>
+        <w:rPr>
+          <w:rFonts w:ascii="AAAAAG+Calibri" w:hAnsi="AAAAAG+Calibri" w:cs="AAAAAG+Calibri"/>
+          <w:b/>
+          <w:color w:val="000000"/>
+          <w:lang w:val="en"/>
+        </w:rPr>
+        <w:t>---------------------------------------------------------------------------------------------------------------------------</w:t>
+      </w:r>
+    </w:p>
+    <w:p>
+      <w:pPr>
+        <w:widowControl w:val="0"/>
+        <w:autoSpaceDE w:val="0"/>
+        <w:autoSpaceDN w:val="0"/>
+        <w:adjustRightInd w:val="0"/>
+        <w:spacing w:after="200" w:line="276" w:lineRule="auto"/>
+        <w:jc w:val="both"/>
+        <w:rPr>
+          <w:rFonts w:ascii="AAAAAG+Calibri" w:hAnsi="AAAAAG+Calibri" w:cs="AAAAAG+Calibri"/>
+          <w:color w:val="000000"/>
+          <w:lang w:val="en"/>
+        </w:rPr>
+      </w:pPr>
+      <w:r>
+        <w:rPr>
+          <w:rFonts w:ascii="AAAAAG+Calibri" w:hAnsi="AAAAAG+Calibri" w:cs="AAAAAG+Calibri"/>
+          <w:color w:val="000000"/>
+          <w:u w:val="single"/>
+          <w:lang w:val="en"/>
+        </w:rPr>
+        <w:t>name</w:t>
+      </w:r>
+      <w:r>
+        <w:rPr>
+          <w:rFonts w:ascii="AAAAAG+Calibri" w:hAnsi="AAAAAG+Calibri" w:cs="AAAAAG+Calibri"/>
+          <w:color w:val="000000"/>
+          <w:lang w:val="en"/>
+        </w:rPr>
+        <w:t xml:space="preserve">: </w:t>
+      </w:r>
+      <w:r>
+        <w:rPr>
+          <w:rFonts w:ascii="AAAAAG+Calibri" w:hAnsi="AAAAAG+Calibri" w:cs="AAAAAG+Calibri"/>
+          <w:color w:val="000000"/>
+          <w:lang w:val="en"/>
+        </w:rPr>
+        <w:tab/>
+      </w:r>
+      <w:r>
+        <w:rPr>
+          <w:rFonts w:ascii="AAAAAG+Calibri" w:hAnsi="AAAAAG+Calibri" w:cs="AAAAAG+Calibri"/>
+          <w:color w:val="000000"/>
+          <w:lang w:val="en"/>
+        </w:rPr>
+        <w:tab/>
+      </w:r>
+      <w:proofErr w:type="spellStart"/>
+      <w:r>
+        <w:rPr>
+          <w:rFonts w:ascii="AAAAAG+Calibri" w:hAnsi="AAAAAG+Calibri" w:cs="AAAAAG+Calibri"/>
+          <w:color w:val="000000"/>
+          <w:lang w:val="en"/>
+        </w:rPr>
+        <w:t>uploadPersonalInformation</w:t>
+      </w:r>
+      <w:proofErr w:type="spellEnd"/>
+    </w:p>
+    <w:p>
+      <w:pPr>
+        <w:widowControl w:val="0"/>
+        <w:autoSpaceDE w:val="0"/>
+        <w:autoSpaceDN w:val="0"/>
+        <w:adjustRightInd w:val="0"/>
+        <w:spacing w:after="200" w:line="276" w:lineRule="auto"/>
+        <w:jc w:val="both"/>
+        <w:rPr>
+          <w:rFonts w:ascii="AAAAAG+Calibri" w:hAnsi="AAAAAG+Calibri" w:cs="AAAAAG+Calibri"/>
+          <w:color w:val="000000"/>
+          <w:lang w:val="en"/>
+        </w:rPr>
+      </w:pPr>
+      <w:r>
+        <w:rPr>
+          <w:rFonts w:ascii="AAAAAG+Calibri" w:hAnsi="AAAAAG+Calibri" w:cs="AAAAAG+Calibri"/>
+          <w:color w:val="000000"/>
+          <w:u w:val="single"/>
+          <w:lang w:val="en"/>
+        </w:rPr>
+        <w:t>actor</w:t>
+      </w:r>
+      <w:r>
+        <w:rPr>
+          <w:rFonts w:ascii="AAAAAG+Calibri" w:hAnsi="AAAAAG+Calibri" w:cs="AAAAAG+Calibri"/>
+          <w:color w:val="000000"/>
+          <w:lang w:val="en"/>
+        </w:rPr>
+        <w:t xml:space="preserve">: </w:t>
+      </w:r>
+      <w:r>
+        <w:rPr>
+          <w:rFonts w:ascii="AAAAAG+Calibri" w:hAnsi="AAAAAG+Calibri" w:cs="AAAAAG+Calibri"/>
+          <w:color w:val="000000"/>
+          <w:lang w:val="en"/>
+        </w:rPr>
+        <w:tab/>
+      </w:r>
+      <w:r>
+        <w:rPr>
+          <w:rFonts w:ascii="AAAAAG+Calibri" w:hAnsi="AAAAAG+Calibri" w:cs="AAAAAG+Calibri"/>
+          <w:color w:val="000000"/>
+          <w:lang w:val="en"/>
+        </w:rPr>
+        <w:tab/>
+      </w:r>
+      <w:proofErr w:type="spellStart"/>
+      <w:proofErr w:type="gramStart"/>
+      <w:r>
+        <w:rPr>
+          <w:rFonts w:ascii="AAAAAG+Calibri" w:hAnsi="AAAAAG+Calibri" w:cs="AAAAAG+Calibri"/>
+          <w:color w:val="000000"/>
+          <w:lang w:val="en"/>
+        </w:rPr>
+        <w:t>Jane:</w:t>
+      </w:r>
+      <w:r>
+        <w:rPr>
+          <w:rFonts w:ascii="AAAAAG+Calibri" w:hAnsi="AAAAAG+Calibri" w:cs="AAAAAG+Calibri"/>
+          <w:color w:val="000000"/>
+          <w:u w:val="single"/>
+          <w:lang w:val="en"/>
+        </w:rPr>
+        <w:t>User</w:t>
+      </w:r>
+      <w:proofErr w:type="spellEnd"/>
+      <w:proofErr w:type="gramEnd"/>
+    </w:p>
+    <w:p>
+      <w:pPr>
+        <w:widowControl w:val="0"/>
+        <w:autoSpaceDE w:val="0"/>
+        <w:autoSpaceDN w:val="0"/>
+        <w:adjustRightInd w:val="0"/>
+        <w:spacing w:after="200" w:line="276" w:lineRule="auto"/>
+        <w:jc w:val="both"/>
+        <w:rPr>
+          <w:rFonts w:ascii="AAAAAG+Calibri" w:hAnsi="AAAAAG+Calibri" w:cs="AAAAAG+Calibri"/>
+          <w:color w:val="000000"/>
+          <w:lang w:val="en"/>
+        </w:rPr>
+      </w:pPr>
+      <w:r>
+        <w:rPr>
+          <w:rFonts w:ascii="AAAAAG+Calibri" w:hAnsi="AAAAAG+Calibri" w:cs="AAAAAG+Calibri"/>
+          <w:color w:val="000000"/>
+          <w:u w:val="single"/>
+          <w:lang w:val="en"/>
+        </w:rPr>
+        <w:t>flow of events</w:t>
+      </w:r>
+      <w:r>
+        <w:rPr>
+          <w:rFonts w:ascii="AAAAAG+Calibri" w:hAnsi="AAAAAG+Calibri" w:cs="AAAAAG+Calibri"/>
+          <w:color w:val="000000"/>
+          <w:lang w:val="en"/>
+        </w:rPr>
+        <w:t>:</w:t>
+      </w:r>
+    </w:p>
+    <w:p>
+      <w:pPr>
+        <w:widowControl w:val="0"/>
+        <w:autoSpaceDE w:val="0"/>
+        <w:autoSpaceDN w:val="0"/>
+        <w:adjustRightInd w:val="0"/>
+        <w:spacing w:after="200" w:line="276" w:lineRule="auto"/>
+        <w:jc w:val="both"/>
+        <w:rPr>
+          <w:rFonts w:ascii="AAAAAG+Calibri" w:hAnsi="AAAAAG+Calibri" w:cs="AAAAAG+Calibri"/>
+          <w:color w:val="000000"/>
+          <w:lang w:val="en"/>
+        </w:rPr>
+      </w:pPr>
+      <w:r>
+        <w:rPr>
+          <w:rFonts w:ascii="AAAAAG+Calibri" w:hAnsi="AAAAAG+Calibri" w:cs="AAAAAG+Calibri"/>
+          <w:color w:val="000000"/>
+          <w:lang w:val="en"/>
+        </w:rPr>
+        <w:t>1. Jane signs in and arrives at the main page</w:t>
+      </w:r>
+    </w:p>
+    <w:p>
+      <w:pPr>
+        <w:widowControl w:val="0"/>
+        <w:autoSpaceDE w:val="0"/>
+        <w:autoSpaceDN w:val="0"/>
+        <w:adjustRightInd w:val="0"/>
+        <w:spacing w:after="200" w:line="276" w:lineRule="auto"/>
+        <w:jc w:val="both"/>
+        <w:rPr>
+          <w:rFonts w:ascii="AAAAAG+Calibri" w:hAnsi="AAAAAG+Calibri" w:cs="AAAAAG+Calibri"/>
+          <w:color w:val="000000"/>
+          <w:lang w:val="en"/>
+        </w:rPr>
+      </w:pPr>
+      <w:r>
+        <w:rPr>
+          <w:rFonts w:ascii="AAAAAG+Calibri" w:hAnsi="AAAAAG+Calibri" w:cs="AAAAAG+Calibri"/>
+          <w:color w:val="000000"/>
+          <w:lang w:val="en"/>
+        </w:rPr>
+        <w:t xml:space="preserve">2. On the main page of the website, out of the options listed on a menu, she chooses "Personal Information". A page displaying a table with her personal information appears. </w:t>
+      </w:r>
+    </w:p>
+    <w:p>
+      <w:pPr>
+        <w:widowControl w:val="0"/>
+        <w:autoSpaceDE w:val="0"/>
+        <w:autoSpaceDN w:val="0"/>
+        <w:adjustRightInd w:val="0"/>
+        <w:spacing w:after="200" w:line="276" w:lineRule="auto"/>
+        <w:jc w:val="both"/>
+        <w:rPr>
+          <w:rFonts w:ascii="AAAAAG+Calibri" w:hAnsi="AAAAAG+Calibri" w:cs="AAAAAG+Calibri"/>
+          <w:color w:val="000000"/>
+          <w:lang w:val="en"/>
+        </w:rPr>
+      </w:pPr>
+      <w:r>
+        <w:rPr>
+          <w:rFonts w:ascii="AAAAAG+Calibri" w:hAnsi="AAAAAG+Calibri" w:cs="AAAAAG+Calibri"/>
+          <w:color w:val="000000"/>
+          <w:lang w:val="en"/>
+        </w:rPr>
+        <w:t xml:space="preserve">3. She changes the fields 'Last Name' to the value Lee and a few other </w:t>
+      </w:r>
+      <w:proofErr w:type="gramStart"/>
+      <w:r>
+        <w:rPr>
+          <w:rFonts w:ascii="AAAAAG+Calibri" w:hAnsi="AAAAAG+Calibri" w:cs="AAAAAG+Calibri"/>
+          <w:color w:val="000000"/>
+          <w:lang w:val="en"/>
+        </w:rPr>
+        <w:t>fields, and</w:t>
+      </w:r>
+      <w:proofErr w:type="gramEnd"/>
+      <w:r>
+        <w:rPr>
+          <w:rFonts w:ascii="AAAAAG+Calibri" w:hAnsi="AAAAAG+Calibri" w:cs="AAAAAG+Calibri"/>
+          <w:color w:val="000000"/>
+          <w:lang w:val="en"/>
+        </w:rPr>
+        <w:t xml:space="preserve"> saves the changes by interacting with a button. Now the table reloads and di</w:t>
+      </w:r>
+      <w:r>
+        <w:rPr>
+          <w:rFonts w:ascii="AAAAAG+Calibri" w:hAnsi="AAAAAG+Calibri" w:cs="AAAAAG+Calibri"/>
+          <w:color w:val="000000"/>
+          <w:lang w:val="en"/>
+        </w:rPr>
+        <w:t xml:space="preserve">splays the updated </w:t>
+      </w:r>
+      <w:r>
+        <w:rPr>
+          <w:rFonts w:ascii="AAAAAG+Calibri" w:hAnsi="AAAAAG+Calibri" w:cs="AAAAAG+Calibri"/>
+          <w:color w:val="000000"/>
+          <w:lang w:val="en"/>
+        </w:rPr>
+        <w:t>information.</w:t>
+      </w:r>
+    </w:p>
+    <w:p>
+      <w:pPr>
+        <w:widowControl w:val="0"/>
+        <w:autoSpaceDE w:val="0"/>
+        <w:autoSpaceDN w:val="0"/>
+        <w:adjustRightInd w:val="0"/>
+        <w:spacing w:after="200" w:line="276" w:lineRule="auto"/>
+        <w:jc w:val="both"/>
+        <w:rPr>
+          <w:rFonts w:ascii="AAAAAG+Calibri" w:hAnsi="AAAAAG+Calibri" w:cs="AAAAAG+Calibri"/>
+          <w:b/>
+          <w:color w:val="000000"/>
+          <w:lang w:val="en"/>
+        </w:rPr>
+      </w:pPr>
+      <w:r>
+        <w:rPr>
+          <w:rFonts w:ascii="AAAAAG+Calibri" w:hAnsi="AAAAAG+Calibri" w:cs="AAAAAG+Calibri"/>
+          <w:b/>
+          <w:color w:val="000000"/>
+          <w:lang w:val="en"/>
+        </w:rPr>
+        <w:t>B.</w:t>
+      </w:r>
+      <w:r>
+        <w:rPr>
+          <w:rFonts w:ascii="AAAAAG+Calibri" w:hAnsi="AAAAAG+Calibri" w:cs="AAAAAG+Calibri"/>
+          <w:b/>
+          <w:color w:val="000000"/>
+          <w:lang w:val="en"/>
+        </w:rPr>
+        <w:t xml:space="preserve"> </w:t>
+      </w:r>
+      <w:r>
+        <w:rPr>
+          <w:rFonts w:ascii="AAAAAG+Calibri" w:hAnsi="AAAAAG+Calibri" w:cs="AAAAAG+Calibri"/>
+          <w:b/>
+          <w:color w:val="000000"/>
+          <w:lang w:val="en"/>
+        </w:rPr>
+        <w:t>---------------------------------------------------------------------------------------------------------------------------</w:t>
+      </w:r>
+    </w:p>
+    <w:p>
+      <w:pPr>
+        <w:widowControl w:val="0"/>
+        <w:autoSpaceDE w:val="0"/>
+        <w:autoSpaceDN w:val="0"/>
+        <w:adjustRightInd w:val="0"/>
+        <w:spacing w:after="200" w:line="276" w:lineRule="auto"/>
+        <w:jc w:val="both"/>
+        <w:rPr>
+          <w:rFonts w:ascii="AAAAAG+Calibri" w:hAnsi="AAAAAG+Calibri" w:cs="AAAAAG+Calibri"/>
+          <w:color w:val="000000"/>
+          <w:lang w:val="en"/>
+        </w:rPr>
+      </w:pPr>
+      <w:r>
+        <w:rPr>
+          <w:rFonts w:ascii="AAAAAG+Calibri" w:hAnsi="AAAAAG+Calibri" w:cs="AAAAAG+Calibri"/>
+          <w:color w:val="000000"/>
+          <w:u w:val="single"/>
+          <w:lang w:val="en"/>
+        </w:rPr>
+        <w:t>name</w:t>
+      </w:r>
+      <w:r>
+        <w:rPr>
+          <w:rFonts w:ascii="AAAAAG+Calibri" w:hAnsi="AAAAAG+Calibri" w:cs="AAAAAG+Calibri"/>
+          <w:color w:val="000000"/>
+          <w:lang w:val="en"/>
+        </w:rPr>
+        <w:t>:</w:t>
+      </w:r>
+      <w:r>
+        <w:rPr>
+          <w:rFonts w:ascii="AAAAAG+Calibri" w:hAnsi="AAAAAG+Calibri" w:cs="AAAAAG+Calibri"/>
+          <w:color w:val="000000"/>
+          <w:lang w:val="en"/>
+        </w:rPr>
+        <w:tab/>
+      </w:r>
+      <w:r>
+        <w:rPr>
+          <w:rFonts w:ascii="AAAAAG+Calibri" w:hAnsi="AAAAAG+Calibri" w:cs="AAAAAG+Calibri"/>
+          <w:color w:val="000000"/>
+          <w:lang w:val="en"/>
+        </w:rPr>
+        <w:tab/>
+      </w:r>
+      <w:proofErr w:type="spellStart"/>
+      <w:r>
+        <w:rPr>
+          <w:rFonts w:ascii="AAAAAG+Calibri" w:hAnsi="AAAAAG+Calibri" w:cs="AAAAAG+Calibri"/>
+          <w:color w:val="000000"/>
+          <w:lang w:val="en"/>
+        </w:rPr>
+        <w:t>uploadCameraReadyCopy</w:t>
+      </w:r>
+      <w:proofErr w:type="spellEnd"/>
+    </w:p>
+    <w:p>
+      <w:pPr>
+        <w:widowControl w:val="0"/>
+        <w:autoSpaceDE w:val="0"/>
+        <w:autoSpaceDN w:val="0"/>
+        <w:adjustRightInd w:val="0"/>
+        <w:spacing w:after="200" w:line="276" w:lineRule="auto"/>
+        <w:jc w:val="both"/>
+        <w:rPr>
+          <w:rFonts w:ascii="AAAAAG+Calibri" w:hAnsi="AAAAAG+Calibri" w:cs="AAAAAG+Calibri"/>
+          <w:color w:val="000000"/>
+          <w:u w:val="single"/>
+          <w:lang w:val="en"/>
+        </w:rPr>
+      </w:pPr>
+      <w:r>
+        <w:rPr>
+          <w:rFonts w:ascii="AAAAAG+Calibri" w:hAnsi="AAAAAG+Calibri" w:cs="AAAAAG+Calibri"/>
+          <w:color w:val="000000"/>
+          <w:u w:val="single"/>
+          <w:lang w:val="en"/>
+        </w:rPr>
+        <w:t>actor</w:t>
+      </w:r>
+      <w:r>
+        <w:rPr>
+          <w:rFonts w:ascii="AAAAAG+Calibri" w:hAnsi="AAAAAG+Calibri" w:cs="AAAAAG+Calibri"/>
+          <w:color w:val="000000"/>
+          <w:lang w:val="en"/>
+        </w:rPr>
+        <w:t>:</w:t>
+      </w:r>
+      <w:r>
+        <w:rPr>
+          <w:rFonts w:ascii="AAAAAG+Calibri" w:hAnsi="AAAAAG+Calibri" w:cs="AAAAAG+Calibri"/>
+          <w:color w:val="000000"/>
+          <w:lang w:val="en"/>
+        </w:rPr>
+        <w:tab/>
+      </w:r>
+      <w:r>
+        <w:rPr>
+          <w:rFonts w:ascii="AAAAAG+Calibri" w:hAnsi="AAAAAG+Calibri" w:cs="AAAAAG+Calibri"/>
+          <w:color w:val="000000"/>
+          <w:lang w:val="en"/>
+        </w:rPr>
+        <w:tab/>
+      </w:r>
+      <w:proofErr w:type="spellStart"/>
+      <w:r>
+        <w:rPr>
+          <w:rFonts w:ascii="AAAAAG+Calibri" w:hAnsi="AAAAAG+Calibri" w:cs="AAAAAG+Calibri"/>
+          <w:color w:val="000000"/>
+          <w:lang w:val="en"/>
+        </w:rPr>
+        <w:t>Jeniffer</w:t>
+      </w:r>
+      <w:proofErr w:type="spellEnd"/>
+      <w:r>
+        <w:rPr>
+          <w:rFonts w:ascii="AAAAAG+Calibri" w:hAnsi="AAAAAG+Calibri" w:cs="AAAAAG+Calibri"/>
+          <w:color w:val="000000"/>
+          <w:lang w:val="en"/>
+        </w:rPr>
+        <w:t xml:space="preserve">: </w:t>
+      </w:r>
+      <w:r>
+        <w:rPr>
+          <w:rFonts w:ascii="AAAAAG+Calibri" w:hAnsi="AAAAAG+Calibri" w:cs="AAAAAG+Calibri"/>
+          <w:color w:val="000000"/>
+          <w:u w:val="single"/>
+          <w:lang w:val="en"/>
+        </w:rPr>
+        <w:t>Author</w:t>
+      </w:r>
+    </w:p>
+    <w:p>
+      <w:pPr>
+        <w:widowControl w:val="0"/>
+        <w:autoSpaceDE w:val="0"/>
+        <w:autoSpaceDN w:val="0"/>
+        <w:adjustRightInd w:val="0"/>
+        <w:spacing w:after="200" w:line="276" w:lineRule="auto"/>
+        <w:jc w:val="both"/>
+        <w:rPr>
+          <w:rFonts w:ascii="AAAAAG+Calibri" w:hAnsi="AAAAAG+Calibri" w:cs="AAAAAG+Calibri"/>
+          <w:color w:val="000000"/>
+          <w:u w:val="single"/>
+          <w:lang w:val="en"/>
+        </w:rPr>
+      </w:pPr>
+      <w:r>
+        <w:rPr>
+          <w:rFonts w:ascii="AAAAAG+Calibri" w:hAnsi="AAAAAG+Calibri" w:cs="AAAAAG+Calibri"/>
+          <w:color w:val="000000"/>
+          <w:u w:val="single"/>
+          <w:lang w:val="en"/>
+        </w:rPr>
+        <w:t>flow of events:</w:t>
+      </w:r>
+    </w:p>
+    <w:p>
+      <w:pPr>
+        <w:widowControl w:val="0"/>
+        <w:autoSpaceDE w:val="0"/>
+        <w:autoSpaceDN w:val="0"/>
+        <w:adjustRightInd w:val="0"/>
+        <w:spacing w:after="200" w:line="276" w:lineRule="auto"/>
+        <w:jc w:val="both"/>
+        <w:rPr>
+          <w:rFonts w:ascii="AAAAAG+Calibri" w:hAnsi="AAAAAG+Calibri" w:cs="AAAAAG+Calibri"/>
+          <w:color w:val="000000"/>
+          <w:lang w:val="en"/>
+        </w:rPr>
+      </w:pPr>
+      <w:r>
+        <w:rPr>
+          <w:rFonts w:ascii="AAAAAG+Calibri" w:hAnsi="AAAAAG+Calibri" w:cs="AAAAAG+Calibri"/>
+          <w:color w:val="000000"/>
+          <w:lang w:val="en"/>
+        </w:rPr>
+        <w:t xml:space="preserve">1. </w:t>
+      </w:r>
+      <w:r>
+        <w:rPr>
+          <w:rFonts w:ascii="AAAAAG+Calibri" w:hAnsi="AAAAAG+Calibri" w:cs="AAAAAG+Calibri"/>
+          <w:color w:val="000000"/>
+          <w:lang w:val="en"/>
+        </w:rPr>
+        <w:t>Jenifer</w:t>
+      </w:r>
+      <w:r>
+        <w:rPr>
+          <w:rFonts w:ascii="AAAAAG+Calibri" w:hAnsi="AAAAAG+Calibri" w:cs="AAAAAG+Calibri"/>
+          <w:color w:val="000000"/>
+          <w:lang w:val="en"/>
+        </w:rPr>
+        <w:t xml:space="preserve"> signs in and arrives to the main page.</w:t>
+      </w:r>
+    </w:p>
+    <w:p>
+      <w:pPr>
+        <w:widowControl w:val="0"/>
+        <w:autoSpaceDE w:val="0"/>
+        <w:autoSpaceDN w:val="0"/>
+        <w:adjustRightInd w:val="0"/>
+        <w:spacing w:after="200" w:line="276" w:lineRule="auto"/>
+        <w:jc w:val="both"/>
+        <w:rPr>
+          <w:rFonts w:ascii="AAAAAG+Calibri" w:hAnsi="AAAAAG+Calibri" w:cs="AAAAAG+Calibri"/>
+          <w:color w:val="000000"/>
+          <w:lang w:val="en"/>
+        </w:rPr>
+      </w:pPr>
+      <w:r>
+        <w:rPr>
+          <w:rFonts w:ascii="AAAAAG+Calibri" w:hAnsi="AAAAAG+Calibri" w:cs="AAAAAG+Calibri"/>
+          <w:color w:val="000000"/>
+          <w:lang w:val="en"/>
+        </w:rPr>
+        <w:t xml:space="preserve">2. </w:t>
+      </w:r>
+      <w:r>
+        <w:rPr>
+          <w:rFonts w:ascii="AAAAAG+Calibri" w:hAnsi="AAAAAG+Calibri" w:cs="AAAAAG+Calibri"/>
+          <w:color w:val="000000"/>
+          <w:lang w:val="en"/>
+        </w:rPr>
+        <w:t>Jenifer</w:t>
+      </w:r>
+      <w:r>
+        <w:rPr>
+          <w:rFonts w:ascii="AAAAAG+Calibri" w:hAnsi="AAAAAG+Calibri" w:cs="AAAAAG+Calibri"/>
+          <w:color w:val="000000"/>
+          <w:lang w:val="en"/>
+        </w:rPr>
+        <w:t xml:space="preserve"> selects from the menu the option "See all uploaded papers" and arrives at page with a list of all the papers she has uploaded.</w:t>
+      </w:r>
+    </w:p>
+    <w:p>
+      <w:pPr>
+        <w:widowControl w:val="0"/>
+        <w:autoSpaceDE w:val="0"/>
+        <w:autoSpaceDN w:val="0"/>
+        <w:adjustRightInd w:val="0"/>
+        <w:spacing w:after="200" w:line="276" w:lineRule="auto"/>
+        <w:jc w:val="both"/>
+        <w:rPr>
+          <w:rFonts w:ascii="AAAAAG+Calibri" w:hAnsi="AAAAAG+Calibri" w:cs="AAAAAG+Calibri"/>
+          <w:color w:val="000000"/>
+          <w:lang w:val="en"/>
+        </w:rPr>
+      </w:pPr>
+      <w:r>
+        <w:rPr>
+          <w:rFonts w:ascii="AAAAAG+Calibri" w:hAnsi="AAAAAG+Calibri" w:cs="AAAAAG+Calibri"/>
+          <w:color w:val="000000"/>
+          <w:lang w:val="en"/>
+        </w:rPr>
+        <w:t xml:space="preserve">3. She wants to participate in three conferences with a paper she has uploaded only to one conference, "Databases and the Relational Model", as far as she remembers. From the list, she selects her paper, titled "UML to Relational" and inspects the details of the paper. The </w:t>
+      </w:r>
+      <w:proofErr w:type="gramStart"/>
+      <w:r>
+        <w:rPr>
+          <w:rFonts w:ascii="AAAAAG+Calibri" w:hAnsi="AAAAAG+Calibri" w:cs="AAAAAG+Calibri"/>
+          <w:color w:val="000000"/>
+          <w:lang w:val="en"/>
+        </w:rPr>
+        <w:t>details</w:t>
+      </w:r>
+      <w:proofErr w:type="gramEnd"/>
+      <w:r>
+        <w:rPr>
+          <w:rFonts w:ascii="AAAAAG+Calibri" w:hAnsi="AAAAAG+Calibri" w:cs="AAAAAG+Calibri"/>
+          <w:color w:val="000000"/>
+          <w:lang w:val="en"/>
+        </w:rPr>
+        <w:t xml:space="preserve"> of the page contains, besides other information, a list with all the conferences in which her paper has been submitted.</w:t>
+      </w:r>
+    </w:p>
+    <w:p>
+      <w:pPr>
+        <w:widowControl w:val="0"/>
+        <w:autoSpaceDE w:val="0"/>
+        <w:autoSpaceDN w:val="0"/>
+        <w:adjustRightInd w:val="0"/>
+        <w:spacing w:after="200" w:line="276" w:lineRule="auto"/>
+        <w:jc w:val="both"/>
+        <w:rPr>
+          <w:rFonts w:ascii="AAAAAG+Calibri" w:hAnsi="AAAAAG+Calibri" w:cs="AAAAAG+Calibri"/>
+          <w:color w:val="000000"/>
+          <w:lang w:val="en"/>
+        </w:rPr>
+      </w:pPr>
+      <w:r>
+        <w:rPr>
+          <w:rFonts w:ascii="AAAAAG+Calibri" w:hAnsi="AAAAAG+Calibri" w:cs="AAAAAG+Calibri"/>
+          <w:color w:val="000000"/>
+          <w:lang w:val="en"/>
+        </w:rPr>
+        <w:t xml:space="preserve">4. In the list of conferences, </w:t>
+      </w:r>
+      <w:r>
+        <w:rPr>
+          <w:rFonts w:ascii="AAAAAG+Calibri" w:hAnsi="AAAAAG+Calibri" w:cs="AAAAAG+Calibri"/>
+          <w:color w:val="000000"/>
+          <w:lang w:val="en"/>
+        </w:rPr>
+        <w:t>Jenifer</w:t>
+      </w:r>
+      <w:r>
+        <w:rPr>
+          <w:rFonts w:ascii="AAAAAG+Calibri" w:hAnsi="AAAAAG+Calibri" w:cs="AAAAAG+Calibri"/>
+          <w:color w:val="000000"/>
+          <w:lang w:val="en"/>
+        </w:rPr>
+        <w:t xml:space="preserve"> sees that the paper has been submitted to two conferences out of the three she intended to take part in.</w:t>
+      </w:r>
+    </w:p>
+    <w:p>
+      <w:pPr>
+        <w:widowControl w:val="0"/>
+        <w:autoSpaceDE w:val="0"/>
+        <w:autoSpaceDN w:val="0"/>
+        <w:adjustRightInd w:val="0"/>
+        <w:spacing w:after="200" w:line="276" w:lineRule="auto"/>
+        <w:jc w:val="both"/>
+        <w:rPr>
+          <w:rFonts w:ascii="AAAAAG+Calibri" w:hAnsi="AAAAAG+Calibri" w:cs="AAAAAG+Calibri"/>
+          <w:color w:val="000000"/>
+          <w:lang w:val="en"/>
+        </w:rPr>
+      </w:pPr>
+      <w:r>
+        <w:rPr>
+          <w:rFonts w:ascii="AAAAAG+Calibri" w:hAnsi="AAAAAG+Calibri" w:cs="AAAAAG+Calibri"/>
+          <w:color w:val="000000"/>
+          <w:lang w:val="en"/>
+        </w:rPr>
+        <w:t>5. She selects from the menu the option "Conferences".</w:t>
+      </w:r>
+    </w:p>
+    <w:p>
+      <w:pPr>
+        <w:widowControl w:val="0"/>
+        <w:autoSpaceDE w:val="0"/>
+        <w:autoSpaceDN w:val="0"/>
+        <w:adjustRightInd w:val="0"/>
+        <w:spacing w:after="200" w:line="276" w:lineRule="auto"/>
+        <w:jc w:val="both"/>
+        <w:rPr>
+          <w:rFonts w:ascii="AAAAAG+Calibri" w:hAnsi="AAAAAG+Calibri" w:cs="AAAAAG+Calibri"/>
+          <w:color w:val="000000"/>
+          <w:lang w:val="en"/>
+        </w:rPr>
+      </w:pPr>
+      <w:r>
+        <w:rPr>
+          <w:rFonts w:ascii="AAAAAG+Calibri" w:hAnsi="AAAAAG+Calibri" w:cs="AAAAAG+Calibri"/>
+          <w:color w:val="000000"/>
+          <w:lang w:val="en"/>
+        </w:rPr>
+        <w:t>6. She selects the last conference she wished to take part in with her paper "UML to Relational".</w:t>
+      </w:r>
+    </w:p>
+    <w:p>
+      <w:pPr>
+        <w:widowControl w:val="0"/>
+        <w:autoSpaceDE w:val="0"/>
+        <w:autoSpaceDN w:val="0"/>
+        <w:adjustRightInd w:val="0"/>
+        <w:spacing w:after="200" w:line="276" w:lineRule="auto"/>
+        <w:jc w:val="both"/>
+        <w:rPr>
+          <w:rFonts w:ascii="AAAAAG+Calibri" w:hAnsi="AAAAAG+Calibri" w:cs="AAAAAG+Calibri"/>
+          <w:color w:val="000000"/>
+          <w:lang w:val="en"/>
+        </w:rPr>
+      </w:pPr>
+      <w:r>
+        <w:rPr>
+          <w:rFonts w:ascii="AAAAAG+Calibri" w:hAnsi="AAAAAG+Calibri" w:cs="AAAAAG+Calibri"/>
+          <w:color w:val="000000"/>
+          <w:lang w:val="en"/>
+        </w:rPr>
+        <w:t xml:space="preserve">7. She submits her page by uploading a camera-ready copy, filling in some information related to the </w:t>
+      </w:r>
+      <w:r>
+        <w:rPr>
+          <w:rFonts w:ascii="AAAAAG+Calibri" w:hAnsi="AAAAAG+Calibri" w:cs="AAAAAG+Calibri"/>
+          <w:color w:val="000000"/>
+          <w:lang w:val="en"/>
+        </w:rPr>
         <w:lastRenderedPageBreak/>
-        <w:t xml:space="preserve">A. </w:t>
+        <w:t>paper and accepting terms and conditions.</w:t>
+      </w:r>
+    </w:p>
+    <w:p>
+      <w:pPr>
+        <w:widowControl w:val="0"/>
+        <w:autoSpaceDE w:val="0"/>
+        <w:autoSpaceDN w:val="0"/>
+        <w:adjustRightInd w:val="0"/>
+        <w:spacing w:after="200" w:line="276" w:lineRule="auto"/>
+        <w:jc w:val="both"/>
+        <w:rPr>
+          <w:rFonts w:ascii="AAAAAG+Calibri" w:hAnsi="AAAAAG+Calibri" w:cs="AAAAAG+Calibri"/>
+          <w:color w:val="000000"/>
+          <w:lang w:val="en"/>
+        </w:rPr>
+      </w:pPr>
+      <w:r>
+        <w:rPr>
+          <w:rFonts w:ascii="AAAAAG+Calibri" w:hAnsi="AAAAAG+Calibri" w:cs="AAAAAG+Calibri"/>
+          <w:color w:val="000000"/>
+          <w:lang w:val="en"/>
+        </w:rPr>
+        <w:t>C:</w:t>
+      </w:r>
+      <w:r>
+        <w:rPr>
+          <w:rFonts w:ascii="AAAAAG+Calibri" w:hAnsi="AAAAAG+Calibri" w:cs="AAAAAG+Calibri"/>
+          <w:b/>
+          <w:color w:val="000000"/>
+          <w:lang w:val="en"/>
+        </w:rPr>
+        <w:t xml:space="preserve"> </w:t>
       </w:r>
       <w:r>
         <w:rPr>
@@ -2524,7 +3428,7 @@
           <w:color w:val="000000"/>
           <w:lang w:val="en"/>
         </w:rPr>
-        <w:t xml:space="preserve">: </w:t>
+        <w:t>:</w:t>
       </w:r>
       <w:r>
         <w:rPr>
@@ -2541,39 +3445,6 @@
           <w:lang w:val="en"/>
         </w:rPr>
         <w:tab/>
-        <w:t>uploadPersonalInformation</w:t>
-      </w:r>
-    </w:p>
-    <w:p>
-      <w:pPr>
-        <w:widowControl w:val="0"/>
-        <w:autoSpaceDE w:val="0"/>
-        <w:autoSpaceDN w:val="0"/>
-        <w:adjustRightInd w:val="0"/>
-        <w:spacing w:after="200" w:line="276" w:lineRule="auto"/>
-        <w:jc w:val="both"/>
-        <w:rPr>
-          <w:rFonts w:ascii="AAAAAG+Calibri" w:hAnsi="AAAAAG+Calibri" w:cs="AAAAAG+Calibri"/>
-          <w:color w:val="000000"/>
-          <w:lang w:val="en"/>
-        </w:rPr>
-      </w:pPr>
-      <w:r>
-        <w:rPr>
-          <w:rFonts w:ascii="AAAAAG+Calibri" w:hAnsi="AAAAAG+Calibri" w:cs="AAAAAG+Calibri"/>
-          <w:color w:val="000000"/>
-          <w:u w:val="single"/>
-          <w:lang w:val="en"/>
-        </w:rPr>
-        <w:t>actor</w:t>
-      </w:r>
-      <w:r>
-        <w:rPr>
-          <w:rFonts w:ascii="AAAAAG+Calibri" w:hAnsi="AAAAAG+Calibri" w:cs="AAAAAG+Calibri"/>
-          <w:color w:val="000000"/>
-          <w:lang w:val="en"/>
-        </w:rPr>
-        <w:t xml:space="preserve">: </w:t>
       </w:r>
       <w:r>
         <w:rPr>
@@ -2583,624 +3454,16 @@
         </w:rPr>
         <w:tab/>
       </w:r>
-      <w:r>
-        <w:rPr>
-          <w:rFonts w:ascii="AAAAAG+Calibri" w:hAnsi="AAAAAG+Calibri" w:cs="AAAAAG+Calibri"/>
-          <w:color w:val="000000"/>
-          <w:lang w:val="en"/>
-        </w:rPr>
-        <w:tab/>
-        <w:t>Jane:</w:t>
-      </w:r>
-      <w:r>
-        <w:rPr>
-          <w:rFonts w:ascii="AAAAAG+Calibri" w:hAnsi="AAAAAG+Calibri" w:cs="AAAAAG+Calibri"/>
-          <w:color w:val="000000"/>
-          <w:u w:val="single"/>
-          <w:lang w:val="en"/>
-        </w:rPr>
-        <w:t>User</w:t>
-      </w:r>
-    </w:p>
-    <w:p>
-      <w:pPr>
-        <w:widowControl w:val="0"/>
-        <w:autoSpaceDE w:val="0"/>
-        <w:autoSpaceDN w:val="0"/>
-        <w:adjustRightInd w:val="0"/>
-        <w:spacing w:after="200" w:line="276" w:lineRule="auto"/>
-        <w:jc w:val="both"/>
-        <w:rPr>
-          <w:rFonts w:ascii="AAAAAG+Calibri" w:hAnsi="AAAAAG+Calibri" w:cs="AAAAAG+Calibri"/>
-          <w:color w:val="000000"/>
-          <w:lang w:val="en"/>
-        </w:rPr>
-      </w:pPr>
-      <w:r>
-        <w:rPr>
-          <w:rFonts w:ascii="AAAAAG+Calibri" w:hAnsi="AAAAAG+Calibri" w:cs="AAAAAG+Calibri"/>
-          <w:color w:val="000000"/>
-          <w:u w:val="single"/>
-          <w:lang w:val="en"/>
-        </w:rPr>
-        <w:t>flow of events</w:t>
-      </w:r>
-      <w:r>
-        <w:rPr>
-          <w:rFonts w:ascii="AAAAAG+Calibri" w:hAnsi="AAAAAG+Calibri" w:cs="AAAAAG+Calibri"/>
-          <w:color w:val="000000"/>
-          <w:lang w:val="en"/>
-        </w:rPr>
-        <w:t>:</w:t>
-      </w:r>
-    </w:p>
-    <w:p>
-      <w:pPr>
-        <w:widowControl w:val="0"/>
-        <w:autoSpaceDE w:val="0"/>
-        <w:autoSpaceDN w:val="0"/>
-        <w:adjustRightInd w:val="0"/>
-        <w:spacing w:after="200" w:line="276" w:lineRule="auto"/>
-        <w:jc w:val="both"/>
-        <w:rPr>
-          <w:rFonts w:ascii="AAAAAG+Calibri" w:hAnsi="AAAAAG+Calibri" w:cs="AAAAAG+Calibri"/>
-          <w:color w:val="000000"/>
-          <w:lang w:val="en"/>
-        </w:rPr>
-      </w:pPr>
-      <w:r>
-        <w:rPr>
-          <w:rFonts w:ascii="AAAAAG+Calibri" w:hAnsi="AAAAAG+Calibri" w:cs="AAAAAG+Calibri"/>
-          <w:color w:val="000000"/>
-          <w:lang w:val="en"/>
-        </w:rPr>
-        <w:t>1. Jane signs in and arrives at the main page</w:t>
-      </w:r>
-    </w:p>
-    <w:p>
-      <w:pPr>
-        <w:widowControl w:val="0"/>
-        <w:autoSpaceDE w:val="0"/>
-        <w:autoSpaceDN w:val="0"/>
-        <w:adjustRightInd w:val="0"/>
-        <w:spacing w:after="200" w:line="276" w:lineRule="auto"/>
-        <w:jc w:val="both"/>
-        <w:rPr>
-          <w:rFonts w:ascii="AAAAAG+Calibri" w:hAnsi="AAAAAG+Calibri" w:cs="AAAAAG+Calibri"/>
-          <w:color w:val="000000"/>
-          <w:lang w:val="en"/>
-        </w:rPr>
-      </w:pPr>
-      <w:r>
-        <w:rPr>
-          <w:rFonts w:ascii="AAAAAG+Calibri" w:hAnsi="AAAAAG+Calibri" w:cs="AAAAAG+Calibri"/>
-          <w:color w:val="000000"/>
-          <w:lang w:val="en"/>
-        </w:rPr>
-        <w:t xml:space="preserve">2. On the main page of the website, out of the options listed on a menu, she chooses "Personal Information". A page displaying a table with her personal information appears. </w:t>
-      </w:r>
-    </w:p>
-    <w:p>
-      <w:pPr>
-        <w:widowControl w:val="0"/>
-        <w:autoSpaceDE w:val="0"/>
-        <w:autoSpaceDN w:val="0"/>
-        <w:adjustRightInd w:val="0"/>
-        <w:spacing w:after="200" w:line="276" w:lineRule="auto"/>
-        <w:jc w:val="both"/>
-        <w:rPr>
-          <w:rFonts w:ascii="AAAAAG+Calibri" w:hAnsi="AAAAAG+Calibri" w:cs="AAAAAG+Calibri"/>
-          <w:color w:val="000000"/>
-          <w:lang w:val="en"/>
-        </w:rPr>
-      </w:pPr>
-      <w:r>
-        <w:rPr>
-          <w:rFonts w:ascii="AAAAAG+Calibri" w:hAnsi="AAAAAG+Calibri" w:cs="AAAAAG+Calibri"/>
-          <w:color w:val="000000"/>
-          <w:lang w:val="en"/>
-        </w:rPr>
-        <w:t>3. She changes the fields 'Last Name' to the value Lee and a few other fields, and saves the changes by interacting with a button. Now the table reloads and di</w:t>
-      </w:r>
-      <w:r>
-        <w:rPr>
-          <w:rFonts w:ascii="AAAAAG+Calibri" w:hAnsi="AAAAAG+Calibri" w:cs="AAAAAG+Calibri"/>
-          <w:color w:val="000000"/>
-          <w:lang w:val="en"/>
-        </w:rPr>
-        <w:t xml:space="preserve">splays the updated </w:t>
-      </w:r>
-      <w:r>
-        <w:rPr>
-          <w:rFonts w:ascii="AAAAAG+Calibri" w:hAnsi="AAAAAG+Calibri" w:cs="AAAAAG+Calibri"/>
-          <w:color w:val="000000"/>
-          <w:lang w:val="en"/>
-        </w:rPr>
-        <w:t>information.</w:t>
-      </w:r>
-    </w:p>
-    <w:p>
-      <w:pPr>
-        <w:widowControl w:val="0"/>
-        <w:autoSpaceDE w:val="0"/>
-        <w:autoSpaceDN w:val="0"/>
-        <w:adjustRightInd w:val="0"/>
-        <w:spacing w:after="200" w:line="276" w:lineRule="auto"/>
-        <w:jc w:val="both"/>
-        <w:rPr>
-          <w:rFonts w:ascii="AAAAAG+Calibri" w:hAnsi="AAAAAG+Calibri" w:cs="AAAAAG+Calibri"/>
-          <w:b/>
-          <w:color w:val="000000"/>
-          <w:lang w:val="en"/>
-        </w:rPr>
-      </w:pPr>
-      <w:r>
-        <w:rPr>
-          <w:rFonts w:ascii="AAAAAG+Calibri" w:hAnsi="AAAAAG+Calibri" w:cs="AAAAAG+Calibri"/>
-          <w:b/>
-          <w:color w:val="000000"/>
-          <w:lang w:val="en"/>
-        </w:rPr>
-        <w:t>B.</w:t>
-      </w:r>
-      <w:r>
-        <w:rPr>
-          <w:rFonts w:ascii="AAAAAG+Calibri" w:hAnsi="AAAAAG+Calibri" w:cs="AAAAAG+Calibri"/>
-          <w:b/>
-          <w:color w:val="000000"/>
-          <w:lang w:val="en"/>
-        </w:rPr>
-        <w:t xml:space="preserve"> </w:t>
-      </w:r>
-      <w:r>
-        <w:rPr>
-          <w:rFonts w:ascii="AAAAAG+Calibri" w:hAnsi="AAAAAG+Calibri" w:cs="AAAAAG+Calibri"/>
-          <w:b/>
-          <w:color w:val="000000"/>
-          <w:lang w:val="en"/>
-        </w:rPr>
-        <w:t>---------------------------------------------------------------------------------------------------------------------------</w:t>
-      </w:r>
-    </w:p>
-    <w:p>
-      <w:pPr>
-        <w:widowControl w:val="0"/>
-        <w:autoSpaceDE w:val="0"/>
-        <w:autoSpaceDN w:val="0"/>
-        <w:adjustRightInd w:val="0"/>
-        <w:spacing w:after="200" w:line="276" w:lineRule="auto"/>
-        <w:jc w:val="both"/>
-        <w:rPr>
-          <w:rFonts w:ascii="AAAAAG+Calibri" w:hAnsi="AAAAAG+Calibri" w:cs="AAAAAG+Calibri"/>
-          <w:color w:val="000000"/>
-          <w:lang w:val="en"/>
-        </w:rPr>
-      </w:pPr>
-      <w:r>
-        <w:rPr>
-          <w:rFonts w:ascii="AAAAAG+Calibri" w:hAnsi="AAAAAG+Calibri" w:cs="AAAAAG+Calibri"/>
-          <w:color w:val="000000"/>
-          <w:u w:val="single"/>
-          <w:lang w:val="en"/>
-        </w:rPr>
-        <w:t>name</w:t>
-      </w:r>
-      <w:r>
-        <w:rPr>
-          <w:rFonts w:ascii="AAAAAG+Calibri" w:hAnsi="AAAAAG+Calibri" w:cs="AAAAAG+Calibri"/>
-          <w:color w:val="000000"/>
-          <w:lang w:val="en"/>
-        </w:rPr>
-        <w:t>:</w:t>
-      </w:r>
-      <w:r>
-        <w:rPr>
-          <w:rFonts w:ascii="AAAAAG+Calibri" w:hAnsi="AAAAAG+Calibri" w:cs="AAAAAG+Calibri"/>
-          <w:color w:val="000000"/>
-          <w:lang w:val="en"/>
-        </w:rPr>
-        <w:tab/>
-      </w:r>
-      <w:r>
-        <w:rPr>
-          <w:rFonts w:ascii="AAAAAG+Calibri" w:hAnsi="AAAAAG+Calibri" w:cs="AAAAAG+Calibri"/>
-          <w:color w:val="000000"/>
-          <w:lang w:val="en"/>
-        </w:rPr>
-        <w:tab/>
-        <w:t>uploadCameraReadyCopy</w:t>
-      </w:r>
-    </w:p>
-    <w:p>
-      <w:pPr>
-        <w:widowControl w:val="0"/>
-        <w:autoSpaceDE w:val="0"/>
-        <w:autoSpaceDN w:val="0"/>
-        <w:adjustRightInd w:val="0"/>
-        <w:spacing w:after="200" w:line="276" w:lineRule="auto"/>
-        <w:jc w:val="both"/>
-        <w:rPr>
-          <w:rFonts w:ascii="AAAAAG+Calibri" w:hAnsi="AAAAAG+Calibri" w:cs="AAAAAG+Calibri"/>
-          <w:color w:val="000000"/>
-          <w:u w:val="single"/>
-          <w:lang w:val="en"/>
-        </w:rPr>
-      </w:pPr>
-      <w:r>
-        <w:rPr>
-          <w:rFonts w:ascii="AAAAAG+Calibri" w:hAnsi="AAAAAG+Calibri" w:cs="AAAAAG+Calibri"/>
-          <w:color w:val="000000"/>
-          <w:u w:val="single"/>
-          <w:lang w:val="en"/>
-        </w:rPr>
-        <w:t>actor</w:t>
-      </w:r>
-      <w:r>
-        <w:rPr>
-          <w:rFonts w:ascii="AAAAAG+Calibri" w:hAnsi="AAAAAG+Calibri" w:cs="AAAAAG+Calibri"/>
-          <w:color w:val="000000"/>
-          <w:lang w:val="en"/>
-        </w:rPr>
-        <w:t>:</w:t>
-      </w:r>
-      <w:r>
-        <w:rPr>
-          <w:rFonts w:ascii="AAAAAG+Calibri" w:hAnsi="AAAAAG+Calibri" w:cs="AAAAAG+Calibri"/>
-          <w:color w:val="000000"/>
-          <w:lang w:val="en"/>
-        </w:rPr>
-        <w:tab/>
-      </w:r>
-      <w:r>
-        <w:rPr>
-          <w:rFonts w:ascii="AAAAAG+Calibri" w:hAnsi="AAAAAG+Calibri" w:cs="AAAAAG+Calibri"/>
-          <w:color w:val="000000"/>
-          <w:lang w:val="en"/>
-        </w:rPr>
-        <w:tab/>
-        <w:t xml:space="preserve">Jeniffer: </w:t>
-      </w:r>
-      <w:r>
-        <w:rPr>
-          <w:rFonts w:ascii="AAAAAG+Calibri" w:hAnsi="AAAAAG+Calibri" w:cs="AAAAAG+Calibri"/>
-          <w:color w:val="000000"/>
-          <w:u w:val="single"/>
-          <w:lang w:val="en"/>
-        </w:rPr>
-        <w:t>Author</w:t>
-      </w:r>
-    </w:p>
-    <w:p>
-      <w:pPr>
-        <w:widowControl w:val="0"/>
-        <w:autoSpaceDE w:val="0"/>
-        <w:autoSpaceDN w:val="0"/>
-        <w:adjustRightInd w:val="0"/>
-        <w:spacing w:after="200" w:line="276" w:lineRule="auto"/>
-        <w:jc w:val="both"/>
-        <w:rPr>
-          <w:rFonts w:ascii="AAAAAG+Calibri" w:hAnsi="AAAAAG+Calibri" w:cs="AAAAAG+Calibri"/>
-          <w:color w:val="000000"/>
-          <w:u w:val="single"/>
-          <w:lang w:val="en"/>
-        </w:rPr>
-      </w:pPr>
-      <w:r>
-        <w:rPr>
-          <w:rFonts w:ascii="AAAAAG+Calibri" w:hAnsi="AAAAAG+Calibri" w:cs="AAAAAG+Calibri"/>
-          <w:color w:val="000000"/>
-          <w:u w:val="single"/>
-          <w:lang w:val="en"/>
-        </w:rPr>
-        <w:t>flow of events:</w:t>
-      </w:r>
-    </w:p>
-    <w:p>
-      <w:pPr>
-        <w:widowControl w:val="0"/>
-        <w:autoSpaceDE w:val="0"/>
-        <w:autoSpaceDN w:val="0"/>
-        <w:adjustRightInd w:val="0"/>
-        <w:spacing w:after="200" w:line="276" w:lineRule="auto"/>
-        <w:jc w:val="both"/>
-        <w:rPr>
-          <w:rFonts w:ascii="AAAAAG+Calibri" w:hAnsi="AAAAAG+Calibri" w:cs="AAAAAG+Calibri"/>
-          <w:color w:val="000000"/>
-          <w:lang w:val="en"/>
-        </w:rPr>
-      </w:pPr>
-      <w:r>
-        <w:rPr>
-          <w:rFonts w:ascii="AAAAAG+Calibri" w:hAnsi="AAAAAG+Calibri" w:cs="AAAAAG+Calibri"/>
-          <w:color w:val="000000"/>
-          <w:lang w:val="en"/>
-        </w:rPr>
-        <w:t xml:space="preserve">1. </w:t>
-      </w:r>
-      <w:r>
-        <w:rPr>
-          <w:rFonts w:ascii="AAAAAG+Calibri" w:hAnsi="AAAAAG+Calibri" w:cs="AAAAAG+Calibri"/>
-          <w:color w:val="000000"/>
-          <w:lang w:val="en"/>
-        </w:rPr>
-        <w:t>Jenifer</w:t>
-      </w:r>
-      <w:r>
-        <w:rPr>
-          <w:rFonts w:ascii="AAAAAG+Calibri" w:hAnsi="AAAAAG+Calibri" w:cs="AAAAAG+Calibri"/>
-          <w:color w:val="000000"/>
-          <w:lang w:val="en"/>
-        </w:rPr>
-        <w:t xml:space="preserve"> signs in and arrives to the main page.</w:t>
-      </w:r>
-    </w:p>
-    <w:p>
-      <w:pPr>
-        <w:widowControl w:val="0"/>
-        <w:autoSpaceDE w:val="0"/>
-        <w:autoSpaceDN w:val="0"/>
-        <w:adjustRightInd w:val="0"/>
-        <w:spacing w:after="200" w:line="276" w:lineRule="auto"/>
-        <w:jc w:val="both"/>
-        <w:rPr>
-          <w:rFonts w:ascii="AAAAAG+Calibri" w:hAnsi="AAAAAG+Calibri" w:cs="AAAAAG+Calibri"/>
-          <w:color w:val="000000"/>
-          <w:lang w:val="en"/>
-        </w:rPr>
-      </w:pPr>
-      <w:r>
-        <w:rPr>
-          <w:rFonts w:ascii="AAAAAG+Calibri" w:hAnsi="AAAAAG+Calibri" w:cs="AAAAAG+Calibri"/>
-          <w:color w:val="000000"/>
-          <w:lang w:val="en"/>
-        </w:rPr>
-        <w:t xml:space="preserve">2. </w:t>
-      </w:r>
-      <w:r>
-        <w:rPr>
-          <w:rFonts w:ascii="AAAAAG+Calibri" w:hAnsi="AAAAAG+Calibri" w:cs="AAAAAG+Calibri"/>
-          <w:color w:val="000000"/>
-          <w:lang w:val="en"/>
-        </w:rPr>
-        <w:t>Jenifer</w:t>
-      </w:r>
-      <w:r>
-        <w:rPr>
-          <w:rFonts w:ascii="AAAAAG+Calibri" w:hAnsi="AAAAAG+Calibri" w:cs="AAAAAG+Calibri"/>
-          <w:color w:val="000000"/>
-          <w:lang w:val="en"/>
-        </w:rPr>
-        <w:t xml:space="preserve"> selects from the menu the option "See all uploaded papers" and arrives at page with a list of all the papers she has uploaded.</w:t>
-      </w:r>
-    </w:p>
-    <w:p>
-      <w:pPr>
-        <w:widowControl w:val="0"/>
-        <w:autoSpaceDE w:val="0"/>
-        <w:autoSpaceDN w:val="0"/>
-        <w:adjustRightInd w:val="0"/>
-        <w:spacing w:after="200" w:line="276" w:lineRule="auto"/>
-        <w:jc w:val="both"/>
-        <w:rPr>
-          <w:rFonts w:ascii="AAAAAG+Calibri" w:hAnsi="AAAAAG+Calibri" w:cs="AAAAAG+Calibri"/>
-          <w:color w:val="000000"/>
-          <w:lang w:val="en"/>
-        </w:rPr>
-      </w:pPr>
-      <w:r>
-        <w:rPr>
-          <w:rFonts w:ascii="AAAAAG+Calibri" w:hAnsi="AAAAAG+Calibri" w:cs="AAAAAG+Calibri"/>
-          <w:color w:val="000000"/>
-          <w:lang w:val="en"/>
-        </w:rPr>
-        <w:t>3. She wants to participate in three conferences with a paper she has uploaded only to one conference, "Databases and the Relational Model", as far as she remembers. From the list, she selects her paper, titled "UML to Relational" and inspects the details of the paper. The details of the page contains, besides other information, a list with all the conferences in which her paper has been submitted.</w:t>
-      </w:r>
-    </w:p>
-    <w:p>
-      <w:pPr>
-        <w:widowControl w:val="0"/>
-        <w:autoSpaceDE w:val="0"/>
-        <w:autoSpaceDN w:val="0"/>
-        <w:adjustRightInd w:val="0"/>
-        <w:spacing w:after="200" w:line="276" w:lineRule="auto"/>
-        <w:jc w:val="both"/>
-        <w:rPr>
-          <w:rFonts w:ascii="AAAAAG+Calibri" w:hAnsi="AAAAAG+Calibri" w:cs="AAAAAG+Calibri"/>
-          <w:color w:val="000000"/>
-          <w:lang w:val="en"/>
-        </w:rPr>
-      </w:pPr>
-      <w:r>
-        <w:rPr>
-          <w:rFonts w:ascii="AAAAAG+Calibri" w:hAnsi="AAAAAG+Calibri" w:cs="AAAAAG+Calibri"/>
-          <w:color w:val="000000"/>
-          <w:lang w:val="en"/>
-        </w:rPr>
-        <w:t xml:space="preserve">4. In the list of conferences, </w:t>
-      </w:r>
-      <w:r>
-        <w:rPr>
-          <w:rFonts w:ascii="AAAAAG+Calibri" w:hAnsi="AAAAAG+Calibri" w:cs="AAAAAG+Calibri"/>
-          <w:color w:val="000000"/>
-          <w:lang w:val="en"/>
-        </w:rPr>
-        <w:t>Jenifer</w:t>
-      </w:r>
-      <w:r>
-        <w:rPr>
-          <w:rFonts w:ascii="AAAAAG+Calibri" w:hAnsi="AAAAAG+Calibri" w:cs="AAAAAG+Calibri"/>
-          <w:color w:val="000000"/>
-          <w:lang w:val="en"/>
-        </w:rPr>
-        <w:t xml:space="preserve"> sees that the paper has been submitted to two conferences out of the three she intended to take part in.</w:t>
-      </w:r>
-    </w:p>
-    <w:p>
-      <w:pPr>
-        <w:widowControl w:val="0"/>
-        <w:autoSpaceDE w:val="0"/>
-        <w:autoSpaceDN w:val="0"/>
-        <w:adjustRightInd w:val="0"/>
-        <w:spacing w:after="200" w:line="276" w:lineRule="auto"/>
-        <w:jc w:val="both"/>
-        <w:rPr>
-          <w:rFonts w:ascii="AAAAAG+Calibri" w:hAnsi="AAAAAG+Calibri" w:cs="AAAAAG+Calibri"/>
-          <w:color w:val="000000"/>
-          <w:lang w:val="en"/>
-        </w:rPr>
-      </w:pPr>
-      <w:r>
-        <w:rPr>
-          <w:rFonts w:ascii="AAAAAG+Calibri" w:hAnsi="AAAAAG+Calibri" w:cs="AAAAAG+Calibri"/>
-          <w:color w:val="000000"/>
-          <w:lang w:val="en"/>
-        </w:rPr>
-        <w:t>5. She selects from the menu the option "Conferences".</w:t>
-      </w:r>
-    </w:p>
-    <w:p>
-      <w:pPr>
-        <w:widowControl w:val="0"/>
-        <w:autoSpaceDE w:val="0"/>
-        <w:autoSpaceDN w:val="0"/>
-        <w:adjustRightInd w:val="0"/>
-        <w:spacing w:after="200" w:line="276" w:lineRule="auto"/>
-        <w:jc w:val="both"/>
-        <w:rPr>
-          <w:rFonts w:ascii="AAAAAG+Calibri" w:hAnsi="AAAAAG+Calibri" w:cs="AAAAAG+Calibri"/>
-          <w:color w:val="000000"/>
-          <w:lang w:val="en"/>
-        </w:rPr>
-      </w:pPr>
-      <w:r>
-        <w:rPr>
-          <w:rFonts w:ascii="AAAAAG+Calibri" w:hAnsi="AAAAAG+Calibri" w:cs="AAAAAG+Calibri"/>
-          <w:color w:val="000000"/>
-          <w:lang w:val="en"/>
-        </w:rPr>
-        <w:t>6. She selects the last conference she wished to take part in with her paper "UML to Relational".</w:t>
-      </w:r>
-    </w:p>
-    <w:p>
-      <w:pPr>
-        <w:widowControl w:val="0"/>
-        <w:autoSpaceDE w:val="0"/>
-        <w:autoSpaceDN w:val="0"/>
-        <w:adjustRightInd w:val="0"/>
-        <w:spacing w:after="200" w:line="276" w:lineRule="auto"/>
-        <w:jc w:val="both"/>
-        <w:rPr>
-          <w:rFonts w:ascii="AAAAAG+Calibri" w:hAnsi="AAAAAG+Calibri" w:cs="AAAAAG+Calibri"/>
-          <w:color w:val="000000"/>
-          <w:lang w:val="en"/>
-        </w:rPr>
-      </w:pPr>
-      <w:r>
-        <w:rPr>
-          <w:rFonts w:ascii="AAAAAG+Calibri" w:hAnsi="AAAAAG+Calibri" w:cs="AAAAAG+Calibri"/>
-          <w:color w:val="000000"/>
-          <w:lang w:val="en"/>
-        </w:rPr>
-        <w:t>7. She submits her page by uploading a camera-ready copy, filling in some information related to the paper and accepting terms and conditions.</w:t>
-      </w:r>
-    </w:p>
-    <w:p>
-      <w:pPr>
-        <w:widowControl w:val="0"/>
-        <w:autoSpaceDE w:val="0"/>
-        <w:autoSpaceDN w:val="0"/>
-        <w:adjustRightInd w:val="0"/>
-        <w:spacing w:after="200" w:line="276" w:lineRule="auto"/>
-        <w:jc w:val="both"/>
-        <w:rPr>
-          <w:rFonts w:ascii="AAAAAG+Calibri" w:hAnsi="AAAAAG+Calibri" w:cs="AAAAAG+Calibri"/>
-          <w:color w:val="000000"/>
-          <w:lang w:val="en"/>
-        </w:rPr>
-      </w:pPr>
-      <w:r>
-        <w:rPr>
-          <w:rFonts w:ascii="AAAAAG+Calibri" w:hAnsi="AAAAAG+Calibri" w:cs="AAAAAG+Calibri"/>
-          <w:color w:val="000000"/>
-          <w:lang w:val="en"/>
-        </w:rPr>
-        <w:t>C:</w:t>
-      </w:r>
-      <w:r>
-        <w:rPr>
-          <w:rFonts w:ascii="AAAAAG+Calibri" w:hAnsi="AAAAAG+Calibri" w:cs="AAAAAG+Calibri"/>
-          <w:b/>
-          <w:color w:val="000000"/>
-          <w:lang w:val="en"/>
-        </w:rPr>
-        <w:t xml:space="preserve"> </w:t>
-      </w:r>
-      <w:r>
-        <w:rPr>
-          <w:rFonts w:ascii="AAAAAG+Calibri" w:hAnsi="AAAAAG+Calibri" w:cs="AAAAAG+Calibri"/>
-          <w:b/>
-          <w:color w:val="000000"/>
-          <w:lang w:val="en"/>
-        </w:rPr>
-        <w:t>---------------------------------------------------------------------------------------------------------------------------</w:t>
-      </w:r>
-    </w:p>
-    <w:p>
-      <w:pPr>
-        <w:widowControl w:val="0"/>
-        <w:autoSpaceDE w:val="0"/>
-        <w:autoSpaceDN w:val="0"/>
-        <w:adjustRightInd w:val="0"/>
-        <w:spacing w:after="200" w:line="276" w:lineRule="auto"/>
-        <w:jc w:val="both"/>
-        <w:rPr>
-          <w:rFonts w:ascii="AAAAAG+Calibri" w:hAnsi="AAAAAG+Calibri" w:cs="AAAAAG+Calibri"/>
-          <w:color w:val="000000"/>
-          <w:lang w:val="en"/>
-        </w:rPr>
-      </w:pPr>
-      <w:r>
-        <w:rPr>
-          <w:rFonts w:ascii="AAAAAG+Calibri" w:hAnsi="AAAAAG+Calibri" w:cs="AAAAAG+Calibri"/>
-          <w:color w:val="000000"/>
-          <w:u w:val="single"/>
-          <w:lang w:val="en"/>
-        </w:rPr>
-        <w:t>name</w:t>
-      </w:r>
-      <w:r>
-        <w:rPr>
-          <w:rFonts w:ascii="AAAAAG+Calibri" w:hAnsi="AAAAAG+Calibri" w:cs="AAAAAG+Calibri"/>
-          <w:color w:val="000000"/>
-          <w:lang w:val="en"/>
-        </w:rPr>
-        <w:t>:</w:t>
-      </w:r>
-      <w:r>
-        <w:rPr>
-          <w:rFonts w:ascii="AAAAAG+Calibri" w:hAnsi="AAAAAG+Calibri" w:cs="AAAAAG+Calibri"/>
-          <w:color w:val="000000"/>
-          <w:lang w:val="en"/>
-        </w:rPr>
-        <w:tab/>
-      </w:r>
-      <w:r>
-        <w:rPr>
-          <w:rFonts w:ascii="AAAAAG+Calibri" w:hAnsi="AAAAAG+Calibri" w:cs="AAAAAG+Calibri"/>
-          <w:color w:val="000000"/>
-          <w:lang w:val="en"/>
-        </w:rPr>
-        <w:tab/>
-      </w:r>
-      <w:r>
-        <w:rPr>
-          <w:rFonts w:ascii="AAAAAG+Calibri" w:hAnsi="AAAAAG+Calibri" w:cs="AAAAAG+Calibri"/>
-          <w:color w:val="000000"/>
-          <w:lang w:val="en"/>
-        </w:rPr>
-        <w:tab/>
+      <w:proofErr w:type="spellStart"/>
+      <w:r>
+        <w:rPr>
+          <w:rFonts w:ascii="AAAAAG+Calibri" w:hAnsi="AAAAAG+Calibri" w:cs="AAAAAG+Calibri"/>
+          <w:color w:val="000000"/>
+          <w:lang w:val="en"/>
+        </w:rPr>
         <w:t>modifyDeadlines</w:t>
       </w:r>
+      <w:proofErr w:type="spellEnd"/>
     </w:p>
     <w:p>
       <w:pPr>
@@ -3289,7 +3552,6 @@
           <w:u w:val="single"/>
           <w:lang w:val="en"/>
         </w:rPr>
-        <w:lastRenderedPageBreak/>
         <w:t>context:</w:t>
       </w:r>
     </w:p>
@@ -3330,7 +3592,25 @@
           <w:color w:val="000000"/>
           <w:lang w:val="en"/>
         </w:rPr>
-        <w:t xml:space="preserve"> by Thomas , "Bioinformatics and modern challenges", is scheduled to take place the following year, but Thomas decides that it is high time that he sets the deadlines for the various phases of the conference</w:t>
+        <w:t xml:space="preserve"> by </w:t>
+      </w:r>
+      <w:proofErr w:type="gramStart"/>
+      <w:r>
+        <w:rPr>
+          <w:rFonts w:ascii="AAAAAG+Calibri" w:hAnsi="AAAAAG+Calibri" w:cs="AAAAAG+Calibri"/>
+          <w:color w:val="000000"/>
+          <w:lang w:val="en"/>
+        </w:rPr>
+        <w:t>Thomas ,</w:t>
+      </w:r>
+      <w:proofErr w:type="gramEnd"/>
+      <w:r>
+        <w:rPr>
+          <w:rFonts w:ascii="AAAAAG+Calibri" w:hAnsi="AAAAAG+Calibri" w:cs="AAAAAG+Calibri"/>
+          <w:color w:val="000000"/>
+          <w:lang w:val="en"/>
+        </w:rPr>
+        <w:t xml:space="preserve"> "Bioinformatics and modern challenges", is scheduled to take place the following year, but Thomas decides that it is high time that he sets the deadlines for the various phases of the conference</w:t>
       </w:r>
     </w:p>
     <w:p>
@@ -3402,13 +3682,23 @@
           <w:lang w:val="en"/>
         </w:rPr>
       </w:pPr>
-      <w:r>
-        <w:rPr>
-          <w:rFonts w:ascii="AAAAAG+Calibri" w:hAnsi="AAAAAG+Calibri" w:cs="AAAAAG+Calibri"/>
-          <w:color w:val="000000"/>
-          <w:lang w:val="en"/>
-        </w:rPr>
-        <w:t xml:space="preserve">2. . He selects from the menu the option "Conferences". A list of all conferences in the system is displayed, but Thomas is interested only in his own </w:t>
+      <w:proofErr w:type="gramStart"/>
+      <w:r>
+        <w:rPr>
+          <w:rFonts w:ascii="AAAAAG+Calibri" w:hAnsi="AAAAAG+Calibri" w:cs="AAAAAG+Calibri"/>
+          <w:color w:val="000000"/>
+          <w:lang w:val="en"/>
+        </w:rPr>
+        <w:t>2. .</w:t>
+      </w:r>
+      <w:proofErr w:type="gramEnd"/>
+      <w:r>
+        <w:rPr>
+          <w:rFonts w:ascii="AAAAAG+Calibri" w:hAnsi="AAAAAG+Calibri" w:cs="AAAAAG+Calibri"/>
+          <w:color w:val="000000"/>
+          <w:lang w:val="en"/>
+        </w:rPr>
+        <w:t xml:space="preserve"> He selects from the menu the option "Conferences". A list of all conferences in the system is displayed, but Thomas is interested only in his own </w:t>
       </w:r>
       <w:r>
         <w:rPr>
@@ -3576,8 +3866,17 @@
           <w:lang w:val="en"/>
         </w:rPr>
         <w:tab/>
+      </w:r>
+      <w:proofErr w:type="spellStart"/>
+      <w:r>
+        <w:rPr>
+          <w:rFonts w:ascii="AAAAAG+Calibri" w:hAnsi="AAAAAG+Calibri" w:cs="AAAAAG+Calibri"/>
+          <w:color w:val="000000"/>
+          <w:lang w:val="en"/>
+        </w:rPr>
         <w:t>setConferenceTopicOfInterest</w:t>
       </w:r>
+      <w:proofErr w:type="spellEnd"/>
     </w:p>
     <w:p>
       <w:pPr>
@@ -3870,6 +4169,7 @@
           <w:color w:val="000000"/>
           <w:lang w:val="en"/>
         </w:rPr>
+        <w:lastRenderedPageBreak/>
         <w:t>E</w:t>
       </w:r>
       <w:r>
@@ -3945,8 +4245,17 @@
           <w:lang w:val="en"/>
         </w:rPr>
         <w:tab/>
+      </w:r>
+      <w:proofErr w:type="spellStart"/>
+      <w:r>
+        <w:rPr>
+          <w:rFonts w:ascii="AAAAAG+Calibri" w:hAnsi="AAAAAG+Calibri" w:cs="AAAAAG+Calibri"/>
+          <w:color w:val="000000"/>
+          <w:lang w:val="en"/>
+        </w:rPr>
         <w:t>decideOnPaperStatus</w:t>
       </w:r>
+      <w:proofErr w:type="spellEnd"/>
     </w:p>
     <w:p>
       <w:pPr>
@@ -4053,8 +4362,25 @@
           <w:color w:val="000000"/>
           <w:lang w:val="en"/>
         </w:rPr>
-        <w:lastRenderedPageBreak/>
-        <w:t>Sterne is not only an excellent conference manager. He is also a reputed computer scientist, having held himself many conferences over the years. One of his conferences "XYZ" is approaching its 'paper review deadline', yet a paper submitted by another well-known computer scientist, almost as famous as Sterne himself, has not been reviewed yet. Unless Sterne himself accepts the paper, the paper will automatically be evaluated as 'rejected' by the system when the deadline is passed. Sterne skims through the paper with ease and joy, and decides that the paper is a gem and must be accepted into the conference.</w:t>
+        <w:t xml:space="preserve">Sterne is not only an excellent conference manager. He is also a reputed computer scientist, having held himself many conferences over the years. One of his conferences "XYZ" is approaching its 'paper review deadline', yet a paper submitted by another well-known computer scientist, almost as famous as Sterne himself, has not been reviewed yet. Unless Sterne himself accepts the paper, the paper will automatically be evaluated as 'rejected' by the system when the deadline is passed. Sterne skims through the paper with ease and </w:t>
+      </w:r>
+      <w:proofErr w:type="gramStart"/>
+      <w:r>
+        <w:rPr>
+          <w:rFonts w:ascii="AAAAAG+Calibri" w:hAnsi="AAAAAG+Calibri" w:cs="AAAAAG+Calibri"/>
+          <w:color w:val="000000"/>
+          <w:lang w:val="en"/>
+        </w:rPr>
+        <w:t>joy, and</w:t>
+      </w:r>
+      <w:proofErr w:type="gramEnd"/>
+      <w:r>
+        <w:rPr>
+          <w:rFonts w:ascii="AAAAAG+Calibri" w:hAnsi="AAAAAG+Calibri" w:cs="AAAAAG+Calibri"/>
+          <w:color w:val="000000"/>
+          <w:lang w:val="en"/>
+        </w:rPr>
+        <w:t xml:space="preserve"> decides that the paper is a gem and must be accepted into the conference.</w:t>
       </w:r>
     </w:p>
     <w:p>
@@ -4147,30 +4473,66 @@
           <w:color w:val="000000"/>
           <w:lang w:val="en"/>
         </w:rPr>
-        <w:t>3. He searches for the conference "XYZ" ,selects the conference from the list, and inspects the list of papers submitted to the conference.</w:t>
-      </w:r>
-    </w:p>
-    <w:p>
-      <w:pPr>
-        <w:widowControl w:val="0"/>
-        <w:autoSpaceDE w:val="0"/>
-        <w:autoSpaceDN w:val="0"/>
-        <w:adjustRightInd w:val="0"/>
-        <w:spacing w:after="200" w:line="276" w:lineRule="auto"/>
-        <w:jc w:val="both"/>
-        <w:rPr>
-          <w:rFonts w:ascii="AAAAAG+Calibri" w:hAnsi="AAAAAG+Calibri" w:cs="AAAAAG+Calibri"/>
-          <w:color w:val="000000"/>
-          <w:lang w:val="en"/>
-        </w:rPr>
-      </w:pPr>
-      <w:r>
-        <w:rPr>
-          <w:rFonts w:ascii="AAAAAG+Calibri" w:hAnsi="AAAAAG+Calibri" w:cs="AAAAAG+Calibri"/>
-          <w:color w:val="000000"/>
-          <w:lang w:val="en"/>
-        </w:rPr>
-        <w:t>4. Sterne searches for the paper he wants to accept, and registers his evaluation of the paper: "accepted".</w:t>
+        <w:t>3. He searches for the conference "XYZ</w:t>
+      </w:r>
+      <w:proofErr w:type="gramStart"/>
+      <w:r>
+        <w:rPr>
+          <w:rFonts w:ascii="AAAAAG+Calibri" w:hAnsi="AAAAAG+Calibri" w:cs="AAAAAG+Calibri"/>
+          <w:color w:val="000000"/>
+          <w:lang w:val="en"/>
+        </w:rPr>
+        <w:t>" ,selects</w:t>
+      </w:r>
+      <w:proofErr w:type="gramEnd"/>
+      <w:r>
+        <w:rPr>
+          <w:rFonts w:ascii="AAAAAG+Calibri" w:hAnsi="AAAAAG+Calibri" w:cs="AAAAAG+Calibri"/>
+          <w:color w:val="000000"/>
+          <w:lang w:val="en"/>
+        </w:rPr>
+        <w:t xml:space="preserve"> the conference from the list, and inspects the list of papers submitted to the conference.</w:t>
+      </w:r>
+    </w:p>
+    <w:p>
+      <w:pPr>
+        <w:widowControl w:val="0"/>
+        <w:autoSpaceDE w:val="0"/>
+        <w:autoSpaceDN w:val="0"/>
+        <w:adjustRightInd w:val="0"/>
+        <w:spacing w:after="200" w:line="276" w:lineRule="auto"/>
+        <w:jc w:val="both"/>
+        <w:rPr>
+          <w:rFonts w:ascii="AAAAAG+Calibri" w:hAnsi="AAAAAG+Calibri" w:cs="AAAAAG+Calibri"/>
+          <w:color w:val="000000"/>
+          <w:lang w:val="en"/>
+        </w:rPr>
+      </w:pPr>
+      <w:r>
+        <w:rPr>
+          <w:rFonts w:ascii="AAAAAG+Calibri" w:hAnsi="AAAAAG+Calibri" w:cs="AAAAAG+Calibri"/>
+          <w:color w:val="000000"/>
+          <w:lang w:val="en"/>
+        </w:rPr>
+        <w:t xml:space="preserve">4. Sterne searches for the paper he wants to </w:t>
+      </w:r>
+      <w:proofErr w:type="gramStart"/>
+      <w:r>
+        <w:rPr>
+          <w:rFonts w:ascii="AAAAAG+Calibri" w:hAnsi="AAAAAG+Calibri" w:cs="AAAAAG+Calibri"/>
+          <w:color w:val="000000"/>
+          <w:lang w:val="en"/>
+        </w:rPr>
+        <w:t>accept, and</w:t>
+      </w:r>
+      <w:proofErr w:type="gramEnd"/>
+      <w:r>
+        <w:rPr>
+          <w:rFonts w:ascii="AAAAAG+Calibri" w:hAnsi="AAAAAG+Calibri" w:cs="AAAAAG+Calibri"/>
+          <w:color w:val="000000"/>
+          <w:lang w:val="en"/>
+        </w:rPr>
+        <w:t xml:space="preserve"> registers his evaluation of the paper: "accepted".</w:t>
       </w:r>
     </w:p>
     <w:p>
@@ -4293,8 +4655,17 @@
           <w:lang w:val="en"/>
         </w:rPr>
         <w:tab/>
+      </w:r>
+      <w:proofErr w:type="spellStart"/>
+      <w:r>
+        <w:rPr>
+          <w:rFonts w:ascii="AAAAAG+Calibri" w:hAnsi="AAAAAG+Calibri" w:cs="AAAAAG+Calibri"/>
+          <w:color w:val="000000"/>
+          <w:lang w:val="en"/>
+        </w:rPr>
         <w:t>assignAcceptedPaperToConferenceSession</w:t>
       </w:r>
+      <w:proofErr w:type="spellEnd"/>
     </w:p>
     <w:p>
       <w:pPr>
@@ -4540,6 +4911,7 @@
           <w:color w:val="000000"/>
           <w:lang w:val="en"/>
         </w:rPr>
+        <w:lastRenderedPageBreak/>
         <w:t xml:space="preserve">4. Roger selects a given sessions, to which he can add accepted papers that are unassigned, or from which he </w:t>
       </w:r>
       <w:r>
@@ -4589,7 +4961,6 @@
           <w:color w:val="000000"/>
           <w:lang w:val="en"/>
         </w:rPr>
-        <w:lastRenderedPageBreak/>
         <w:t>G.</w:t>
       </w:r>
       <w:r>
@@ -4657,8 +5028,17 @@
           <w:lang w:val="en"/>
         </w:rPr>
         <w:tab/>
+      </w:r>
+      <w:proofErr w:type="spellStart"/>
+      <w:r>
+        <w:rPr>
+          <w:rFonts w:ascii="AAAAAG+Calibri" w:hAnsi="AAAAAG+Calibri" w:cs="AAAAAG+Calibri"/>
+          <w:color w:val="000000"/>
+          <w:lang w:val="en"/>
+        </w:rPr>
         <w:t>submitBasicConferenceInfo</w:t>
       </w:r>
+      <w:proofErr w:type="spellEnd"/>
     </w:p>
     <w:p>
       <w:pPr>
@@ -4963,8 +5343,17 @@
           <w:lang w:val="en"/>
         </w:rPr>
         <w:tab/>
+      </w:r>
+      <w:proofErr w:type="spellStart"/>
+      <w:r>
+        <w:rPr>
+          <w:rFonts w:ascii="AAAAAG+Calibri" w:hAnsi="AAAAAG+Calibri" w:cs="AAAAAG+Calibri"/>
+          <w:color w:val="000000"/>
+          <w:lang w:val="en"/>
+        </w:rPr>
         <w:t>specifyReviewerTopicsOfInterest</w:t>
       </w:r>
+      <w:proofErr w:type="spellEnd"/>
     </w:p>
     <w:p>
       <w:pPr>
@@ -5271,8 +5660,17 @@
           <w:lang w:val="en"/>
         </w:rPr>
         <w:tab/>
+      </w:r>
+      <w:proofErr w:type="spellStart"/>
+      <w:r>
+        <w:rPr>
+          <w:rFonts w:ascii="AAAAAG+Calibri" w:hAnsi="AAAAAG+Calibri" w:cs="AAAAAG+Calibri"/>
+          <w:color w:val="000000"/>
+          <w:lang w:val="en"/>
+        </w:rPr>
         <w:t>bidForInterestingPaper</w:t>
       </w:r>
+      <w:proofErr w:type="spellEnd"/>
     </w:p>
     <w:p>
       <w:pPr>
@@ -5385,7 +5783,16 @@
           <w:color w:val="000000"/>
           <w:lang w:val="en"/>
         </w:rPr>
-        <w:t>Charlotte has heard from other reviewers about some papers that might interest her. Unless she searches for those papers and bids for them, she might not have the chance to read them.</w:t>
+        <w:t xml:space="preserve">Charlotte has heard from other reviewers about some papers that might interest her. Unless she searches </w:t>
+      </w:r>
+      <w:r>
+        <w:rPr>
+          <w:rFonts w:ascii="AAAAAG+Calibri" w:hAnsi="AAAAAG+Calibri" w:cs="AAAAAG+Calibri"/>
+          <w:color w:val="000000"/>
+          <w:lang w:val="en"/>
+        </w:rPr>
+        <w:lastRenderedPageBreak/>
+        <w:t>for those papers and bids for them, she might not have the chance to read them.</w:t>
       </w:r>
     </w:p>
     <w:p>
@@ -5440,7 +5847,6 @@
           <w:color w:val="000000"/>
           <w:lang w:val="en"/>
         </w:rPr>
-        <w:lastRenderedPageBreak/>
         <w:t>1. Charlotte signs in and arrives at the main page.</w:t>
       </w:r>
     </w:p>
@@ -5949,9 +6355,8 @@
           <w:noProof/>
           <w:color w:val="000000"/>
         </w:rPr>
-        <w:lastRenderedPageBreak/>
         <w:drawing>
-          <wp:inline distT="0" distB="0" distL="0" distR="0">
+          <wp:inline distT="0" distB="0" distL="0" distR="0" wp14:anchorId="795EB3B9" wp14:editId="4121BF10">
             <wp:extent cx="5943600" cy="5073015"/>
             <wp:effectExtent l="0" t="0" r="0" b="0"/>
             <wp:docPr id="2" name="Picture 2"/>
@@ -6223,7 +6628,7 @@
           <w:color w:val="000000"/>
         </w:rPr>
         <w:drawing>
-          <wp:inline distT="0" distB="0" distL="0" distR="0">
+          <wp:inline distT="0" distB="0" distL="0" distR="0" wp14:anchorId="46AB9038" wp14:editId="3EC89228">
             <wp:extent cx="5943600" cy="3029585"/>
             <wp:effectExtent l="0" t="0" r="0" b="0"/>
             <wp:docPr id="3" name="Picture 3"/>
@@ -6538,7 +6943,59 @@
           <w:szCs w:val="18"/>
           <w:lang w:val="en"/>
         </w:rPr>
-        <w:t xml:space="preserve">Popescu Adrian, Popescu Maria, Popescu Tudor, Savin Radu, Șandor Alexandra – group 926 </w:t>
+        <w:t xml:space="preserve">Popescu Adrian, Popescu Maria, Popescu Tudor, </w:t>
+      </w:r>
+      <w:proofErr w:type="spellStart"/>
+      <w:r>
+        <w:rPr>
+          <w:rFonts w:ascii="AAAAAG+Calibri" w:hAnsi="AAAAAG+Calibri" w:cs="AAAAAG+Calibri"/>
+          <w:b/>
+          <w:bCs/>
+          <w:color w:val="000000"/>
+          <w:sz w:val="18"/>
+          <w:szCs w:val="18"/>
+          <w:lang w:val="en"/>
+        </w:rPr>
+        <w:t>Savin</w:t>
+      </w:r>
+      <w:proofErr w:type="spellEnd"/>
+      <w:r>
+        <w:rPr>
+          <w:rFonts w:ascii="AAAAAG+Calibri" w:hAnsi="AAAAAG+Calibri" w:cs="AAAAAG+Calibri"/>
+          <w:b/>
+          <w:bCs/>
+          <w:color w:val="000000"/>
+          <w:sz w:val="18"/>
+          <w:szCs w:val="18"/>
+          <w:lang w:val="en"/>
+        </w:rPr>
+        <w:t xml:space="preserve"> Radu, </w:t>
+      </w:r>
+      <w:proofErr w:type="spellStart"/>
+      <w:r>
+        <w:rPr>
+          <w:rFonts w:ascii="AAAAAG+Calibri" w:hAnsi="AAAAAG+Calibri" w:cs="AAAAAG+Calibri"/>
+          <w:b/>
+          <w:bCs/>
+          <w:color w:val="000000"/>
+          <w:sz w:val="18"/>
+          <w:szCs w:val="18"/>
+          <w:lang w:val="en"/>
+        </w:rPr>
+        <w:t>Șandor</w:t>
+      </w:r>
+      <w:proofErr w:type="spellEnd"/>
+      <w:r>
+        <w:rPr>
+          <w:rFonts w:ascii="AAAAAG+Calibri" w:hAnsi="AAAAAG+Calibri" w:cs="AAAAAG+Calibri"/>
+          <w:b/>
+          <w:bCs/>
+          <w:color w:val="000000"/>
+          <w:sz w:val="18"/>
+          <w:szCs w:val="18"/>
+          <w:lang w:val="en"/>
+        </w:rPr>
+        <w:t xml:space="preserve"> Alexandra – group 926 </w:t>
       </w:r>
     </w:p>
     <w:sectPr>
@@ -6555,7 +7012,7 @@
 </file>
 
 <file path=word/endnotes.xml><?xml version="1.0" encoding="utf-8"?>
-<w:endnotes xmlns:wpc="http://schemas.microsoft.com/office/word/2010/wordprocessingCanvas" xmlns:mc="http://schemas.openxmlformats.org/markup-compatibility/2006" xmlns:o="urn:schemas-microsoft-com:office:office" xmlns:r="http://schemas.openxmlformats.org/officeDocument/2006/relationships" xmlns:m="http://schemas.openxmlformats.org/officeDocument/2006/math" xmlns:v="urn:schemas-microsoft-com:vml" xmlns:wp14="http://schemas.microsoft.com/office/word/2010/wordprocessingDrawing" xmlns:wp="http://schemas.openxmlformats.org/drawingml/2006/wordprocessingDrawing" xmlns:w10="urn:schemas-microsoft-com:office:word" xmlns:w="http://schemas.openxmlformats.org/wordprocessingml/2006/main" xmlns:w14="http://schemas.microsoft.com/office/word/2010/wordml" xmlns:w15="http://schemas.microsoft.com/office/word/2012/wordml" xmlns:wpg="http://schemas.microsoft.com/office/word/2010/wordprocessingGroup" xmlns:wpi="http://schemas.microsoft.com/office/word/2010/wordprocessingInk" xmlns:wne="http://schemas.microsoft.com/office/word/2006/wordml" xmlns:wps="http://schemas.microsoft.com/office/word/2010/wordprocessingShape" mc:Ignorable="w14 w15 wp14">
+<w:endnotes xmlns:wpc="http://schemas.microsoft.com/office/word/2010/wordprocessingCanvas" xmlns:cx="http://schemas.microsoft.com/office/drawing/2014/chartex" xmlns:cx1="http://schemas.microsoft.com/office/drawing/2015/9/8/chartex" xmlns:cx2="http://schemas.microsoft.com/office/drawing/2015/10/21/chartex" xmlns:cx3="http://schemas.microsoft.com/office/drawing/2016/5/9/chartex" xmlns:cx4="http://schemas.microsoft.com/office/drawing/2016/5/10/chartex" xmlns:cx5="http://schemas.microsoft.com/office/drawing/2016/5/11/chartex" xmlns:cx6="http://schemas.microsoft.com/office/drawing/2016/5/12/chartex" xmlns:cx7="http://schemas.microsoft.com/office/drawing/2016/5/13/chartex" xmlns:cx8="http://schemas.microsoft.com/office/drawing/2016/5/14/chartex" xmlns:mc="http://schemas.openxmlformats.org/markup-compatibility/2006" xmlns:aink="http://schemas.microsoft.com/office/drawing/2016/ink" xmlns:am3d="http://schemas.microsoft.com/office/drawing/2017/model3d" xmlns:o="urn:schemas-microsoft-com:office:office" xmlns:r="http://schemas.openxmlformats.org/officeDocument/2006/relationships" xmlns:m="http://schemas.openxmlformats.org/officeDocument/2006/math" xmlns:v="urn:schemas-microsoft-com:vml" xmlns:wp14="http://schemas.microsoft.com/office/word/2010/wordprocessingDrawing" xmlns:wp="http://schemas.openxmlformats.org/drawingml/2006/wordprocessingDrawing" xmlns:w10="urn:schemas-microsoft-com:office:word" xmlns:w="http://schemas.openxmlformats.org/wordprocessingml/2006/main" xmlns:w14="http://schemas.microsoft.com/office/word/2010/wordml" xmlns:w15="http://schemas.microsoft.com/office/word/2012/wordml" xmlns:w16cex="http://schemas.microsoft.com/office/word/2018/wordml/cex" xmlns:w16cid="http://schemas.microsoft.com/office/word/2016/wordml/cid" xmlns:w16="http://schemas.microsoft.com/office/word/2018/wordml" xmlns:w16sdtdh="http://schemas.microsoft.com/office/word/2020/wordml/sdtdatahash" xmlns:w16se="http://schemas.microsoft.com/office/word/2015/wordml/symex" xmlns:wpg="http://schemas.microsoft.com/office/word/2010/wordprocessingGroup" xmlns:wpi="http://schemas.microsoft.com/office/word/2010/wordprocessingInk" xmlns:wne="http://schemas.microsoft.com/office/word/2006/wordml" xmlns:wps="http://schemas.microsoft.com/office/word/2010/wordprocessingShape" mc:Ignorable="w14 w15 w16se w16cid w16 w16cex w16sdtdh wp14">
   <w:endnote w:type="separator" w:id="-1">
     <w:p>
       <w:pPr>
@@ -6580,7 +7037,7 @@
 </file>
 
 <file path=word/footer1.xml><?xml version="1.0" encoding="utf-8"?>
-<w:ftr xmlns:wpc="http://schemas.microsoft.com/office/word/2010/wordprocessingCanvas" xmlns:mc="http://schemas.openxmlformats.org/markup-compatibility/2006" xmlns:o="urn:schemas-microsoft-com:office:office" xmlns:r="http://schemas.openxmlformats.org/officeDocument/2006/relationships" xmlns:m="http://schemas.openxmlformats.org/officeDocument/2006/math" xmlns:v="urn:schemas-microsoft-com:vml" xmlns:wp14="http://schemas.microsoft.com/office/word/2010/wordprocessingDrawing" xmlns:wp="http://schemas.openxmlformats.org/drawingml/2006/wordprocessingDrawing" xmlns:w10="urn:schemas-microsoft-com:office:word" xmlns:w="http://schemas.openxmlformats.org/wordprocessingml/2006/main" xmlns:w14="http://schemas.microsoft.com/office/word/2010/wordml" xmlns:w15="http://schemas.microsoft.com/office/word/2012/wordml" xmlns:wpg="http://schemas.microsoft.com/office/word/2010/wordprocessingGroup" xmlns:wpi="http://schemas.microsoft.com/office/word/2010/wordprocessingInk" xmlns:wne="http://schemas.microsoft.com/office/word/2006/wordml" xmlns:wps="http://schemas.microsoft.com/office/word/2010/wordprocessingShape" mc:Ignorable="w14 w15 wp14">
+<w:ftr xmlns:wpc="http://schemas.microsoft.com/office/word/2010/wordprocessingCanvas" xmlns:cx="http://schemas.microsoft.com/office/drawing/2014/chartex" xmlns:cx1="http://schemas.microsoft.com/office/drawing/2015/9/8/chartex" xmlns:cx2="http://schemas.microsoft.com/office/drawing/2015/10/21/chartex" xmlns:cx3="http://schemas.microsoft.com/office/drawing/2016/5/9/chartex" xmlns:cx4="http://schemas.microsoft.com/office/drawing/2016/5/10/chartex" xmlns:cx5="http://schemas.microsoft.com/office/drawing/2016/5/11/chartex" xmlns:cx6="http://schemas.microsoft.com/office/drawing/2016/5/12/chartex" xmlns:cx7="http://schemas.microsoft.com/office/drawing/2016/5/13/chartex" xmlns:cx8="http://schemas.microsoft.com/office/drawing/2016/5/14/chartex" xmlns:mc="http://schemas.openxmlformats.org/markup-compatibility/2006" xmlns:aink="http://schemas.microsoft.com/office/drawing/2016/ink" xmlns:am3d="http://schemas.microsoft.com/office/drawing/2017/model3d" xmlns:o="urn:schemas-microsoft-com:office:office" xmlns:r="http://schemas.openxmlformats.org/officeDocument/2006/relationships" xmlns:m="http://schemas.openxmlformats.org/officeDocument/2006/math" xmlns:v="urn:schemas-microsoft-com:vml" xmlns:wp14="http://schemas.microsoft.com/office/word/2010/wordprocessingDrawing" xmlns:wp="http://schemas.openxmlformats.org/drawingml/2006/wordprocessingDrawing" xmlns:w10="urn:schemas-microsoft-com:office:word" xmlns:w="http://schemas.openxmlformats.org/wordprocessingml/2006/main" xmlns:w14="http://schemas.microsoft.com/office/word/2010/wordml" xmlns:w15="http://schemas.microsoft.com/office/word/2012/wordml" xmlns:w16cex="http://schemas.microsoft.com/office/word/2018/wordml/cex" xmlns:w16cid="http://schemas.microsoft.com/office/word/2016/wordml/cid" xmlns:w16="http://schemas.microsoft.com/office/word/2018/wordml" xmlns:w16sdtdh="http://schemas.microsoft.com/office/word/2020/wordml/sdtdatahash" xmlns:w16se="http://schemas.microsoft.com/office/word/2015/wordml/symex" xmlns:wpg="http://schemas.microsoft.com/office/word/2010/wordprocessingGroup" xmlns:wpi="http://schemas.microsoft.com/office/word/2010/wordprocessingInk" xmlns:wne="http://schemas.microsoft.com/office/word/2006/wordml" xmlns:wps="http://schemas.microsoft.com/office/word/2010/wordprocessingShape" mc:Ignorable="w14 w15 w16se w16cid w16 w16cex w16sdtdh wp14">
   <w:p>
     <w:pPr>
       <w:pStyle w:val="Footer"/>
@@ -6617,7 +7074,7 @@
 </file>
 
 <file path=word/footnotes.xml><?xml version="1.0" encoding="utf-8"?>
-<w:footnotes xmlns:wpc="http://schemas.microsoft.com/office/word/2010/wordprocessingCanvas" xmlns:mc="http://schemas.openxmlformats.org/markup-compatibility/2006" xmlns:o="urn:schemas-microsoft-com:office:office" xmlns:r="http://schemas.openxmlformats.org/officeDocument/2006/relationships" xmlns:m="http://schemas.openxmlformats.org/officeDocument/2006/math" xmlns:v="urn:schemas-microsoft-com:vml" xmlns:wp14="http://schemas.microsoft.com/office/word/2010/wordprocessingDrawing" xmlns:wp="http://schemas.openxmlformats.org/drawingml/2006/wordprocessingDrawing" xmlns:w10="urn:schemas-microsoft-com:office:word" xmlns:w="http://schemas.openxmlformats.org/wordprocessingml/2006/main" xmlns:w14="http://schemas.microsoft.com/office/word/2010/wordml" xmlns:w15="http://schemas.microsoft.com/office/word/2012/wordml" xmlns:wpg="http://schemas.microsoft.com/office/word/2010/wordprocessingGroup" xmlns:wpi="http://schemas.microsoft.com/office/word/2010/wordprocessingInk" xmlns:wne="http://schemas.microsoft.com/office/word/2006/wordml" xmlns:wps="http://schemas.microsoft.com/office/word/2010/wordprocessingShape" mc:Ignorable="w14 w15 wp14">
+<w:footnotes xmlns:wpc="http://schemas.microsoft.com/office/word/2010/wordprocessingCanvas" xmlns:cx="http://schemas.microsoft.com/office/drawing/2014/chartex" xmlns:cx1="http://schemas.microsoft.com/office/drawing/2015/9/8/chartex" xmlns:cx2="http://schemas.microsoft.com/office/drawing/2015/10/21/chartex" xmlns:cx3="http://schemas.microsoft.com/office/drawing/2016/5/9/chartex" xmlns:cx4="http://schemas.microsoft.com/office/drawing/2016/5/10/chartex" xmlns:cx5="http://schemas.microsoft.com/office/drawing/2016/5/11/chartex" xmlns:cx6="http://schemas.microsoft.com/office/drawing/2016/5/12/chartex" xmlns:cx7="http://schemas.microsoft.com/office/drawing/2016/5/13/chartex" xmlns:cx8="http://schemas.microsoft.com/office/drawing/2016/5/14/chartex" xmlns:mc="http://schemas.openxmlformats.org/markup-compatibility/2006" xmlns:aink="http://schemas.microsoft.com/office/drawing/2016/ink" xmlns:am3d="http://schemas.microsoft.com/office/drawing/2017/model3d" xmlns:o="urn:schemas-microsoft-com:office:office" xmlns:r="http://schemas.openxmlformats.org/officeDocument/2006/relationships" xmlns:m="http://schemas.openxmlformats.org/officeDocument/2006/math" xmlns:v="urn:schemas-microsoft-com:vml" xmlns:wp14="http://schemas.microsoft.com/office/word/2010/wordprocessingDrawing" xmlns:wp="http://schemas.openxmlformats.org/drawingml/2006/wordprocessingDrawing" xmlns:w10="urn:schemas-microsoft-com:office:word" xmlns:w="http://schemas.openxmlformats.org/wordprocessingml/2006/main" xmlns:w14="http://schemas.microsoft.com/office/word/2010/wordml" xmlns:w15="http://schemas.microsoft.com/office/word/2012/wordml" xmlns:w16cex="http://schemas.microsoft.com/office/word/2018/wordml/cex" xmlns:w16cid="http://schemas.microsoft.com/office/word/2016/wordml/cid" xmlns:w16="http://schemas.microsoft.com/office/word/2018/wordml" xmlns:w16sdtdh="http://schemas.microsoft.com/office/word/2020/wordml/sdtdatahash" xmlns:w16se="http://schemas.microsoft.com/office/word/2015/wordml/symex" xmlns:wpg="http://schemas.microsoft.com/office/word/2010/wordprocessingGroup" xmlns:wpi="http://schemas.microsoft.com/office/word/2010/wordprocessingInk" xmlns:wne="http://schemas.microsoft.com/office/word/2006/wordml" xmlns:wps="http://schemas.microsoft.com/office/word/2010/wordprocessingShape" mc:Ignorable="w14 w15 w16se w16cid w16 w16cex w16sdtdh wp14">
   <w:footnote w:type="separator" w:id="-1">
     <w:p>
       <w:pPr>
@@ -6642,7 +7099,7 @@
 </file>
 
 <file path=word/header1.xml><?xml version="1.0" encoding="utf-8"?>
-<w:hdr xmlns:wpc="http://schemas.microsoft.com/office/word/2010/wordprocessingCanvas" xmlns:mc="http://schemas.openxmlformats.org/markup-compatibility/2006" xmlns:o="urn:schemas-microsoft-com:office:office" xmlns:r="http://schemas.openxmlformats.org/officeDocument/2006/relationships" xmlns:m="http://schemas.openxmlformats.org/officeDocument/2006/math" xmlns:v="urn:schemas-microsoft-com:vml" xmlns:wp14="http://schemas.microsoft.com/office/word/2010/wordprocessingDrawing" xmlns:wp="http://schemas.openxmlformats.org/drawingml/2006/wordprocessingDrawing" xmlns:w10="urn:schemas-microsoft-com:office:word" xmlns:w="http://schemas.openxmlformats.org/wordprocessingml/2006/main" xmlns:w14="http://schemas.microsoft.com/office/word/2010/wordml" xmlns:w15="http://schemas.microsoft.com/office/word/2012/wordml" xmlns:wpg="http://schemas.microsoft.com/office/word/2010/wordprocessingGroup" xmlns:wpi="http://schemas.microsoft.com/office/word/2010/wordprocessingInk" xmlns:wne="http://schemas.microsoft.com/office/word/2006/wordml" xmlns:wps="http://schemas.microsoft.com/office/word/2010/wordprocessingShape" mc:Ignorable="w14 w15 wp14">
+<w:hdr xmlns:wpc="http://schemas.microsoft.com/office/word/2010/wordprocessingCanvas" xmlns:cx="http://schemas.microsoft.com/office/drawing/2014/chartex" xmlns:cx1="http://schemas.microsoft.com/office/drawing/2015/9/8/chartex" xmlns:cx2="http://schemas.microsoft.com/office/drawing/2015/10/21/chartex" xmlns:cx3="http://schemas.microsoft.com/office/drawing/2016/5/9/chartex" xmlns:cx4="http://schemas.microsoft.com/office/drawing/2016/5/10/chartex" xmlns:cx5="http://schemas.microsoft.com/office/drawing/2016/5/11/chartex" xmlns:cx6="http://schemas.microsoft.com/office/drawing/2016/5/12/chartex" xmlns:cx7="http://schemas.microsoft.com/office/drawing/2016/5/13/chartex" xmlns:cx8="http://schemas.microsoft.com/office/drawing/2016/5/14/chartex" xmlns:mc="http://schemas.openxmlformats.org/markup-compatibility/2006" xmlns:aink="http://schemas.microsoft.com/office/drawing/2016/ink" xmlns:am3d="http://schemas.microsoft.com/office/drawing/2017/model3d" xmlns:o="urn:schemas-microsoft-com:office:office" xmlns:r="http://schemas.openxmlformats.org/officeDocument/2006/relationships" xmlns:m="http://schemas.openxmlformats.org/officeDocument/2006/math" xmlns:v="urn:schemas-microsoft-com:vml" xmlns:wp14="http://schemas.microsoft.com/office/word/2010/wordprocessingDrawing" xmlns:wp="http://schemas.openxmlformats.org/drawingml/2006/wordprocessingDrawing" xmlns:w10="urn:schemas-microsoft-com:office:word" xmlns:w="http://schemas.openxmlformats.org/wordprocessingml/2006/main" xmlns:w14="http://schemas.microsoft.com/office/word/2010/wordml" xmlns:w15="http://schemas.microsoft.com/office/word/2012/wordml" xmlns:w16cex="http://schemas.microsoft.com/office/word/2018/wordml/cex" xmlns:w16cid="http://schemas.microsoft.com/office/word/2016/wordml/cid" xmlns:w16="http://schemas.microsoft.com/office/word/2018/wordml" xmlns:w16sdtdh="http://schemas.microsoft.com/office/word/2020/wordml/sdtdatahash" xmlns:w16se="http://schemas.microsoft.com/office/word/2015/wordml/symex" xmlns:wpg="http://schemas.microsoft.com/office/word/2010/wordprocessingGroup" xmlns:wpi="http://schemas.microsoft.com/office/word/2010/wordprocessingInk" xmlns:wne="http://schemas.microsoft.com/office/word/2006/wordml" xmlns:wps="http://schemas.microsoft.com/office/word/2010/wordprocessingShape" mc:Ignorable="w14 w15 w16se w16cid w16 w16cex w16sdtdh wp14">
   <w:p>
     <w:pPr>
       <w:pStyle w:val="Header"/>
@@ -6663,7 +7120,7 @@
 </file>
 
 <file path=word/numbering.xml><?xml version="1.0" encoding="utf-8"?>
-<w:numbering xmlns:wpc="http://schemas.microsoft.com/office/word/2010/wordprocessingCanvas" xmlns:mc="http://schemas.openxmlformats.org/markup-compatibility/2006" xmlns:o="urn:schemas-microsoft-com:office:office" xmlns:r="http://schemas.openxmlformats.org/officeDocument/2006/relationships" xmlns:m="http://schemas.openxmlformats.org/officeDocument/2006/math" xmlns:v="urn:schemas-microsoft-com:vml" xmlns:wp14="http://schemas.microsoft.com/office/word/2010/wordprocessingDrawing" xmlns:wp="http://schemas.openxmlformats.org/drawingml/2006/wordprocessingDrawing" xmlns:w10="urn:schemas-microsoft-com:office:word" xmlns:w="http://schemas.openxmlformats.org/wordprocessingml/2006/main" xmlns:w14="http://schemas.microsoft.com/office/word/2010/wordml" xmlns:w15="http://schemas.microsoft.com/office/word/2012/wordml" xmlns:wpg="http://schemas.microsoft.com/office/word/2010/wordprocessingGroup" xmlns:wpi="http://schemas.microsoft.com/office/word/2010/wordprocessingInk" xmlns:wne="http://schemas.microsoft.com/office/word/2006/wordml" xmlns:wps="http://schemas.microsoft.com/office/word/2010/wordprocessingShape" mc:Ignorable="w14 w15 wp14">
+<w:numbering xmlns:wpc="http://schemas.microsoft.com/office/word/2010/wordprocessingCanvas" xmlns:cx="http://schemas.microsoft.com/office/drawing/2014/chartex" xmlns:cx1="http://schemas.microsoft.com/office/drawing/2015/9/8/chartex" xmlns:cx2="http://schemas.microsoft.com/office/drawing/2015/10/21/chartex" xmlns:cx3="http://schemas.microsoft.com/office/drawing/2016/5/9/chartex" xmlns:cx4="http://schemas.microsoft.com/office/drawing/2016/5/10/chartex" xmlns:cx5="http://schemas.microsoft.com/office/drawing/2016/5/11/chartex" xmlns:cx6="http://schemas.microsoft.com/office/drawing/2016/5/12/chartex" xmlns:cx7="http://schemas.microsoft.com/office/drawing/2016/5/13/chartex" xmlns:cx8="http://schemas.microsoft.com/office/drawing/2016/5/14/chartex" xmlns:mc="http://schemas.openxmlformats.org/markup-compatibility/2006" xmlns:aink="http://schemas.microsoft.com/office/drawing/2016/ink" xmlns:am3d="http://schemas.microsoft.com/office/drawing/2017/model3d" xmlns:o="urn:schemas-microsoft-com:office:office" xmlns:r="http://schemas.openxmlformats.org/officeDocument/2006/relationships" xmlns:m="http://schemas.openxmlformats.org/officeDocument/2006/math" xmlns:v="urn:schemas-microsoft-com:vml" xmlns:wp14="http://schemas.microsoft.com/office/word/2010/wordprocessingDrawing" xmlns:wp="http://schemas.openxmlformats.org/drawingml/2006/wordprocessingDrawing" xmlns:w10="urn:schemas-microsoft-com:office:word" xmlns:w="http://schemas.openxmlformats.org/wordprocessingml/2006/main" xmlns:w14="http://schemas.microsoft.com/office/word/2010/wordml" xmlns:w15="http://schemas.microsoft.com/office/word/2012/wordml" xmlns:w16cex="http://schemas.microsoft.com/office/word/2018/wordml/cex" xmlns:w16cid="http://schemas.microsoft.com/office/word/2016/wordml/cid" xmlns:w16="http://schemas.microsoft.com/office/word/2018/wordml" xmlns:w16sdtdh="http://schemas.microsoft.com/office/word/2020/wordml/sdtdatahash" xmlns:w16se="http://schemas.microsoft.com/office/word/2015/wordml/symex" xmlns:wpg="http://schemas.microsoft.com/office/word/2010/wordprocessingGroup" xmlns:wpi="http://schemas.microsoft.com/office/word/2010/wordprocessingInk" xmlns:wne="http://schemas.microsoft.com/office/word/2006/wordml" xmlns:wps="http://schemas.microsoft.com/office/word/2010/wordprocessingShape" mc:Ignorable="w14 w15 w16se w16cid w16 w16cex w16sdtdh wp14">
   <w:abstractNum w:abstractNumId="0" w15:restartNumberingAfterBreak="0">
     <w:nsid w:val="FFFFFFFE"/>
     <w:multiLevelType w:val="singleLevel"/>
@@ -6674,7 +7131,7 @@
       <w:lvlJc w:val="left"/>
     </w:lvl>
   </w:abstractNum>
-  <w:num w:numId="1">
+  <w:num w:numId="1" w16cid:durableId="1922718953">
     <w:abstractNumId w:val="0"/>
     <w:lvlOverride w:ilvl="0">
       <w:lvl w:ilvl="0">
@@ -6692,7 +7149,7 @@
 </file>
 
 <file path=word/styles.xml><?xml version="1.0" encoding="utf-8"?>
-<w:styles xmlns:mc="http://schemas.openxmlformats.org/markup-compatibility/2006" xmlns:r="http://schemas.openxmlformats.org/officeDocument/2006/relationships" xmlns:w="http://schemas.openxmlformats.org/wordprocessingml/2006/main" xmlns:w14="http://schemas.microsoft.com/office/word/2010/wordml" xmlns:w15="http://schemas.microsoft.com/office/word/2012/wordml" mc:Ignorable="w14 w15">
+<w:styles xmlns:mc="http://schemas.openxmlformats.org/markup-compatibility/2006" xmlns:r="http://schemas.openxmlformats.org/officeDocument/2006/relationships" xmlns:w="http://schemas.openxmlformats.org/wordprocessingml/2006/main" xmlns:w14="http://schemas.microsoft.com/office/word/2010/wordml" xmlns:w15="http://schemas.microsoft.com/office/word/2012/wordml" xmlns:w16cex="http://schemas.microsoft.com/office/word/2018/wordml/cex" xmlns:w16cid="http://schemas.microsoft.com/office/word/2016/wordml/cid" xmlns:w16="http://schemas.microsoft.com/office/word/2018/wordml" xmlns:w16sdtdh="http://schemas.microsoft.com/office/word/2020/wordml/sdtdatahash" xmlns:w16se="http://schemas.microsoft.com/office/word/2015/wordml/symex" mc:Ignorable="w14 w15 w16se w16cid w16 w16cex w16sdtdh">
   <w:docDefaults>
     <w:rPrDefault>
       <w:rPr>
@@ -6708,7 +7165,7 @@
       </w:pPr>
     </w:pPrDefault>
   </w:docDefaults>
-  <w:latentStyles w:defLockedState="0" w:defUIPriority="99" w:defSemiHidden="0" w:defUnhideWhenUsed="0" w:defQFormat="0" w:count="371">
+  <w:latentStyles w:defLockedState="0" w:defUIPriority="99" w:defSemiHidden="0" w:defUnhideWhenUsed="0" w:defQFormat="0" w:count="376">
     <w:lsdException w:name="Normal" w:uiPriority="0" w:qFormat="1"/>
     <w:lsdException w:name="heading 1" w:uiPriority="9" w:qFormat="1"/>
     <w:lsdException w:name="heading 2" w:semiHidden="1" w:uiPriority="9" w:unhideWhenUsed="1" w:qFormat="1"/>
@@ -6814,7 +7271,6 @@
     <w:lsdException w:name="HTML Sample" w:semiHidden="1" w:unhideWhenUsed="1"/>
     <w:lsdException w:name="HTML Typewriter" w:semiHidden="1" w:unhideWhenUsed="1"/>
     <w:lsdException w:name="HTML Variable" w:semiHidden="1" w:unhideWhenUsed="1"/>
-    <w:lsdException w:name="Normal Table" w:semiHidden="1" w:unhideWhenUsed="1"/>
     <w:lsdException w:name="annotation subject" w:semiHidden="1" w:unhideWhenUsed="1"/>
     <w:lsdException w:name="No List" w:semiHidden="1" w:unhideWhenUsed="1"/>
     <w:lsdException w:name="Outline List 1" w:semiHidden="1" w:unhideWhenUsed="1"/>
@@ -6857,11 +7313,8 @@
     <w:lsdException w:name="Table Contemporary" w:semiHidden="1" w:unhideWhenUsed="1"/>
     <w:lsdException w:name="Table Elegant" w:semiHidden="1" w:unhideWhenUsed="1"/>
     <w:lsdException w:name="Table Professional" w:semiHidden="1" w:unhideWhenUsed="1"/>
-    <w:lsdException w:name="Table Subtle 1" w:semiHidden="1" w:unhideWhenUsed="1"/>
     <w:lsdException w:name="Table Subtle 2" w:semiHidden="1" w:unhideWhenUsed="1"/>
     <w:lsdException w:name="Table Web 1" w:semiHidden="1" w:unhideWhenUsed="1"/>
-    <w:lsdException w:name="Table Web 2" w:semiHidden="1" w:unhideWhenUsed="1"/>
-    <w:lsdException w:name="Table Web 3" w:semiHidden="1" w:unhideWhenUsed="1"/>
     <w:lsdException w:name="Balloon Text" w:semiHidden="1" w:unhideWhenUsed="1"/>
     <w:lsdException w:name="Table Grid" w:uiPriority="39"/>
     <w:lsdException w:name="Table Theme" w:semiHidden="1" w:unhideWhenUsed="1"/>
@@ -7080,6 +7533,11 @@
     <w:lsdException w:name="List Table 5 Dark Accent 6" w:uiPriority="50"/>
     <w:lsdException w:name="List Table 6 Colorful Accent 6" w:uiPriority="51"/>
     <w:lsdException w:name="List Table 7 Colorful Accent 6" w:uiPriority="52"/>
+    <w:lsdException w:name="Mention" w:semiHidden="1" w:unhideWhenUsed="1"/>
+    <w:lsdException w:name="Smart Hyperlink" w:semiHidden="1" w:unhideWhenUsed="1"/>
+    <w:lsdException w:name="Hashtag" w:semiHidden="1" w:unhideWhenUsed="1"/>
+    <w:lsdException w:name="Unresolved Mention" w:semiHidden="1" w:unhideWhenUsed="1"/>
+    <w:lsdException w:name="Smart Link" w:semiHidden="1" w:unhideWhenUsed="1"/>
   </w:latentStyles>
   <w:style w:type="paragraph" w:default="1" w:styleId="Normal">
     <w:name w:val="Normal"/>

</xml_diff>